<commit_message>
Realizazos los cambios de las anotaciones sobre el proyecto de José Luis.
</commit_message>
<xml_diff>
--- a/NavajaValirya/Documentación Pruebas y Estilo/Pruebas de caja negra y caja blanca de NavajaValirya.docx
+++ b/NavajaValirya/Documentación Pruebas y Estilo/Pruebas de caja negra y caja blanca de NavajaValirya.docx
@@ -1,6 +1,6 @@
 
 <file path=word/document.xml><?xml version="1.0" encoding="utf-8"?>
-<w:document xmlns:wpc="http://schemas.microsoft.com/office/word/2010/wordprocessingCanvas" xmlns:cx="http://schemas.microsoft.com/office/drawing/2014/chartex" xmlns:cx1="http://schemas.microsoft.com/office/drawing/2015/9/8/chartex" xmlns:cx2="http://schemas.microsoft.com/office/drawing/2015/10/21/chartex" xmlns:cx3="http://schemas.microsoft.com/office/drawing/2016/5/9/chartex" xmlns:cx4="http://schemas.microsoft.com/office/drawing/2016/5/10/chartex" xmlns:cx5="http://schemas.microsoft.com/office/drawing/2016/5/11/chartex" xmlns:mc="http://schemas.openxmlformats.org/markup-compatibility/2006" xmlns:o="urn:schemas-microsoft-com:office:office" xmlns:r="http://schemas.openxmlformats.org/officeDocument/2006/relationships" xmlns:m="http://schemas.openxmlformats.org/officeDocument/2006/math" xmlns:v="urn:schemas-microsoft-com:vml" xmlns:wp14="http://schemas.microsoft.com/office/word/2010/wordprocessingDrawing" xmlns:wp="http://schemas.openxmlformats.org/drawingml/2006/wordprocessingDrawing" xmlns:w10="urn:schemas-microsoft-com:office:word" xmlns:w="http://schemas.openxmlformats.org/wordprocessingml/2006/main" xmlns:w14="http://schemas.microsoft.com/office/word/2010/wordml" xmlns:w15="http://schemas.microsoft.com/office/word/2012/wordml" xmlns:w16se="http://schemas.microsoft.com/office/word/2015/wordml/symex" xmlns:wpg="http://schemas.microsoft.com/office/word/2010/wordprocessingGroup" xmlns:wpi="http://schemas.microsoft.com/office/word/2010/wordprocessingInk" xmlns:wne="http://schemas.microsoft.com/office/word/2006/wordml" xmlns:wps="http://schemas.microsoft.com/office/word/2010/wordprocessingShape" mc:Ignorable="w14 w15 w16se wp14">
+<w:document xmlns:wpc="http://schemas.microsoft.com/office/word/2010/wordprocessingCanvas" xmlns:cx="http://schemas.microsoft.com/office/drawing/2014/chartex" xmlns:cx1="http://schemas.microsoft.com/office/drawing/2015/9/8/chartex" xmlns:cx2="http://schemas.microsoft.com/office/drawing/2015/10/21/chartex" xmlns:cx3="http://schemas.microsoft.com/office/drawing/2016/5/9/chartex" xmlns:cx4="http://schemas.microsoft.com/office/drawing/2016/5/10/chartex" xmlns:cx5="http://schemas.microsoft.com/office/drawing/2016/5/11/chartex" xmlns:cx6="http://schemas.microsoft.com/office/drawing/2016/5/12/chartex" xmlns:cx7="http://schemas.microsoft.com/office/drawing/2016/5/13/chartex" xmlns:cx8="http://schemas.microsoft.com/office/drawing/2016/5/14/chartex" xmlns:mc="http://schemas.openxmlformats.org/markup-compatibility/2006" xmlns:o="urn:schemas-microsoft-com:office:office" xmlns:r="http://schemas.openxmlformats.org/officeDocument/2006/relationships" xmlns:m="http://schemas.openxmlformats.org/officeDocument/2006/math" xmlns:v="urn:schemas-microsoft-com:vml" xmlns:wp14="http://schemas.microsoft.com/office/word/2010/wordprocessingDrawing" xmlns:wp="http://schemas.openxmlformats.org/drawingml/2006/wordprocessingDrawing" xmlns:w10="urn:schemas-microsoft-com:office:word" xmlns:w="http://schemas.openxmlformats.org/wordprocessingml/2006/main" xmlns:w14="http://schemas.microsoft.com/office/word/2010/wordml" xmlns:w15="http://schemas.microsoft.com/office/word/2012/wordml" xmlns:w16se="http://schemas.microsoft.com/office/word/2015/wordml/symex" xmlns:wpg="http://schemas.microsoft.com/office/word/2010/wordprocessingGroup" xmlns:wpi="http://schemas.microsoft.com/office/word/2010/wordprocessingInk" xmlns:wne="http://schemas.microsoft.com/office/word/2006/wordml" xmlns:wps="http://schemas.microsoft.com/office/word/2010/wordprocessingShape" mc:Ignorable="w14 w15 w16se wp14">
   <w:body>
     <w:p>
       <w:pPr>
@@ -571,15 +571,16 @@
     <w:tbl>
       <w:tblPr>
         <w:tblStyle w:val="Tablaconcuadrcula"/>
-        <w:tblW w:w="9531" w:type="dxa"/>
+        <w:tblW w:w="9924" w:type="dxa"/>
         <w:tblInd w:w="-431" w:type="dxa"/>
         <w:tblLook w:val="04A0" w:firstRow="1" w:lastRow="0" w:firstColumn="1" w:lastColumn="0" w:noHBand="0" w:noVBand="1"/>
       </w:tblPr>
       <w:tblGrid>
-        <w:gridCol w:w="1072"/>
-        <w:gridCol w:w="2307"/>
-        <w:gridCol w:w="3533"/>
-        <w:gridCol w:w="2619"/>
+        <w:gridCol w:w="1013"/>
+        <w:gridCol w:w="2107"/>
+        <w:gridCol w:w="2409"/>
+        <w:gridCol w:w="2410"/>
+        <w:gridCol w:w="1985"/>
       </w:tblGrid>
       <w:tr>
         <w:trPr>
@@ -587,7 +588,7 @@
         </w:trPr>
         <w:tc>
           <w:tcPr>
-            <w:tcW w:w="1072" w:type="dxa"/>
+            <w:tcW w:w="1013" w:type="dxa"/>
             <w:shd w:val="clear" w:color="auto" w:fill="E7E6E6" w:themeFill="background2"/>
           </w:tcPr>
           <w:p>
@@ -607,7 +608,7 @@
         </w:tc>
         <w:tc>
           <w:tcPr>
-            <w:tcW w:w="2307" w:type="dxa"/>
+            <w:tcW w:w="2107" w:type="dxa"/>
             <w:shd w:val="clear" w:color="auto" w:fill="E7E6E6" w:themeFill="background2"/>
           </w:tcPr>
           <w:p>
@@ -627,7 +628,7 @@
         </w:tc>
         <w:tc>
           <w:tcPr>
-            <w:tcW w:w="3533" w:type="dxa"/>
+            <w:tcW w:w="2409" w:type="dxa"/>
             <w:shd w:val="clear" w:color="auto" w:fill="E7E6E6" w:themeFill="background2"/>
           </w:tcPr>
           <w:p>
@@ -641,13 +642,39 @@
               <w:rPr>
                 <w:b/>
               </w:rPr>
+              <w:t>SALIDA ESPERADA</w:t>
+            </w:r>
+          </w:p>
+        </w:tc>
+        <w:tc>
+          <w:tcPr>
+            <w:tcW w:w="2410" w:type="dxa"/>
+            <w:shd w:val="clear" w:color="auto" w:fill="E7E6E6" w:themeFill="background2"/>
+          </w:tcPr>
+          <w:p>
+            <w:pPr>
+              <w:jc w:val="center"/>
+              <w:rPr>
+                <w:b/>
+              </w:rPr>
+            </w:pPr>
+            <w:r>
+              <w:rPr>
+                <w:b/>
+              </w:rPr>
               <w:t>SALIDA</w:t>
             </w:r>
-          </w:p>
-        </w:tc>
-        <w:tc>
-          <w:tcPr>
-            <w:tcW w:w="2619" w:type="dxa"/>
+            <w:r>
+              <w:rPr>
+                <w:b/>
+              </w:rPr>
+              <w:t xml:space="preserve"> OBTENIDA</w:t>
+            </w:r>
+          </w:p>
+        </w:tc>
+        <w:tc>
+          <w:tcPr>
+            <w:tcW w:w="1985" w:type="dxa"/>
             <w:shd w:val="clear" w:color="auto" w:fill="E7E6E6" w:themeFill="background2"/>
           </w:tcPr>
           <w:p>
@@ -672,7 +699,7 @@
         </w:trPr>
         <w:tc>
           <w:tcPr>
-            <w:tcW w:w="1072" w:type="dxa"/>
+            <w:tcW w:w="1013" w:type="dxa"/>
             <w:shd w:val="clear" w:color="auto" w:fill="E7E6E6" w:themeFill="background2"/>
           </w:tcPr>
           <w:p>
@@ -686,7 +713,7 @@
         </w:tc>
         <w:tc>
           <w:tcPr>
-            <w:tcW w:w="2307" w:type="dxa"/>
+            <w:tcW w:w="2107" w:type="dxa"/>
           </w:tcPr>
           <w:p>
             <w:pPr>
@@ -699,7 +726,7 @@
         </w:tc>
         <w:tc>
           <w:tcPr>
-            <w:tcW w:w="3533" w:type="dxa"/>
+            <w:tcW w:w="2409" w:type="dxa"/>
           </w:tcPr>
           <w:p>
             <w:pPr>
@@ -712,14 +739,33 @@
         </w:tc>
         <w:tc>
           <w:tcPr>
-            <w:tcW w:w="2619" w:type="dxa"/>
-          </w:tcPr>
-          <w:p>
-            <w:pPr>
-              <w:jc w:val="center"/>
-            </w:pPr>
-            <w:r>
-              <w:t>La salida es CORRECTA</w:t>
+            <w:tcW w:w="2410" w:type="dxa"/>
+          </w:tcPr>
+          <w:p>
+            <w:pPr>
+              <w:jc w:val="center"/>
+            </w:pPr>
+            <w:r>
+              <w:t>"La frase es PALINDRÓMICA"</w:t>
+            </w:r>
+          </w:p>
+        </w:tc>
+        <w:tc>
+          <w:tcPr>
+            <w:tcW w:w="1985" w:type="dxa"/>
+          </w:tcPr>
+          <w:p>
+            <w:pPr>
+              <w:jc w:val="center"/>
+            </w:pPr>
+            <w:r>
+              <w:t xml:space="preserve">La salida es </w:t>
+            </w:r>
+            <w:r>
+              <w:rPr>
+                <w:color w:val="36CA02"/>
+              </w:rPr>
+              <w:t>CORRECTA</w:t>
             </w:r>
           </w:p>
         </w:tc>
@@ -730,7 +776,7 @@
         </w:trPr>
         <w:tc>
           <w:tcPr>
-            <w:tcW w:w="1072" w:type="dxa"/>
+            <w:tcW w:w="1013" w:type="dxa"/>
             <w:shd w:val="clear" w:color="auto" w:fill="E7E6E6" w:themeFill="background2"/>
           </w:tcPr>
           <w:p>
@@ -744,7 +790,7 @@
         </w:tc>
         <w:tc>
           <w:tcPr>
-            <w:tcW w:w="2307" w:type="dxa"/>
+            <w:tcW w:w="2107" w:type="dxa"/>
           </w:tcPr>
           <w:p>
             <w:pPr>
@@ -757,7 +803,7 @@
         </w:tc>
         <w:tc>
           <w:tcPr>
-            <w:tcW w:w="3533" w:type="dxa"/>
+            <w:tcW w:w="2409" w:type="dxa"/>
           </w:tcPr>
           <w:p>
             <w:pPr>
@@ -770,14 +816,33 @@
         </w:tc>
         <w:tc>
           <w:tcPr>
-            <w:tcW w:w="2619" w:type="dxa"/>
-          </w:tcPr>
-          <w:p>
-            <w:pPr>
-              <w:jc w:val="center"/>
-            </w:pPr>
-            <w:r>
-              <w:t>La salida es CORRECTA</w:t>
+            <w:tcW w:w="2410" w:type="dxa"/>
+          </w:tcPr>
+          <w:p>
+            <w:pPr>
+              <w:jc w:val="center"/>
+            </w:pPr>
+            <w:r>
+              <w:t>"La frase es PALINDRÓMICA"</w:t>
+            </w:r>
+          </w:p>
+        </w:tc>
+        <w:tc>
+          <w:tcPr>
+            <w:tcW w:w="1985" w:type="dxa"/>
+          </w:tcPr>
+          <w:p>
+            <w:pPr>
+              <w:jc w:val="center"/>
+            </w:pPr>
+            <w:r>
+              <w:t xml:space="preserve">La salida es </w:t>
+            </w:r>
+            <w:r>
+              <w:rPr>
+                <w:color w:val="36CA02"/>
+              </w:rPr>
+              <w:t>CORRECTA</w:t>
             </w:r>
           </w:p>
         </w:tc>
@@ -788,7 +853,7 @@
         </w:trPr>
         <w:tc>
           <w:tcPr>
-            <w:tcW w:w="1072" w:type="dxa"/>
+            <w:tcW w:w="1013" w:type="dxa"/>
             <w:shd w:val="clear" w:color="auto" w:fill="E7E6E6" w:themeFill="background2"/>
           </w:tcPr>
           <w:p>
@@ -802,7 +867,7 @@
         </w:tc>
         <w:tc>
           <w:tcPr>
-            <w:tcW w:w="2307" w:type="dxa"/>
+            <w:tcW w:w="2107" w:type="dxa"/>
           </w:tcPr>
           <w:p>
             <w:pPr>
@@ -815,7 +880,7 @@
         </w:tc>
         <w:tc>
           <w:tcPr>
-            <w:tcW w:w="3533" w:type="dxa"/>
+            <w:tcW w:w="2409" w:type="dxa"/>
           </w:tcPr>
           <w:p>
             <w:pPr>
@@ -828,14 +893,33 @@
         </w:tc>
         <w:tc>
           <w:tcPr>
-            <w:tcW w:w="2619" w:type="dxa"/>
-          </w:tcPr>
-          <w:p>
-            <w:pPr>
-              <w:jc w:val="center"/>
-            </w:pPr>
-            <w:r>
-              <w:t>La salida es CORRECTA</w:t>
+            <w:tcW w:w="2410" w:type="dxa"/>
+          </w:tcPr>
+          <w:p>
+            <w:pPr>
+              <w:jc w:val="center"/>
+            </w:pPr>
+            <w:r>
+              <w:t>"La frase es PALINDRÓMICA"</w:t>
+            </w:r>
+          </w:p>
+        </w:tc>
+        <w:tc>
+          <w:tcPr>
+            <w:tcW w:w="1985" w:type="dxa"/>
+          </w:tcPr>
+          <w:p>
+            <w:pPr>
+              <w:jc w:val="center"/>
+            </w:pPr>
+            <w:r>
+              <w:t xml:space="preserve">La salida es </w:t>
+            </w:r>
+            <w:r>
+              <w:rPr>
+                <w:color w:val="36CA02"/>
+              </w:rPr>
+              <w:t>CORRECTA</w:t>
             </w:r>
           </w:p>
         </w:tc>
@@ -846,7 +930,7 @@
         </w:trPr>
         <w:tc>
           <w:tcPr>
-            <w:tcW w:w="1072" w:type="dxa"/>
+            <w:tcW w:w="1013" w:type="dxa"/>
             <w:shd w:val="clear" w:color="auto" w:fill="E7E6E6" w:themeFill="background2"/>
           </w:tcPr>
           <w:p>
@@ -860,7 +944,7 @@
         </w:tc>
         <w:tc>
           <w:tcPr>
-            <w:tcW w:w="2307" w:type="dxa"/>
+            <w:tcW w:w="2107" w:type="dxa"/>
           </w:tcPr>
           <w:p>
             <w:pPr>
@@ -873,7 +957,7 @@
         </w:tc>
         <w:tc>
           <w:tcPr>
-            <w:tcW w:w="3533" w:type="dxa"/>
+            <w:tcW w:w="2409" w:type="dxa"/>
           </w:tcPr>
           <w:p>
             <w:pPr>
@@ -886,14 +970,33 @@
         </w:tc>
         <w:tc>
           <w:tcPr>
-            <w:tcW w:w="2619" w:type="dxa"/>
-          </w:tcPr>
-          <w:p>
-            <w:pPr>
-              <w:jc w:val="center"/>
-            </w:pPr>
-            <w:r>
-              <w:t>La salida es CORRECTA</w:t>
+            <w:tcW w:w="2410" w:type="dxa"/>
+          </w:tcPr>
+          <w:p>
+            <w:pPr>
+              <w:jc w:val="center"/>
+            </w:pPr>
+            <w:r>
+              <w:t>"La frase es PALINDRÓMICA"</w:t>
+            </w:r>
+          </w:p>
+        </w:tc>
+        <w:tc>
+          <w:tcPr>
+            <w:tcW w:w="1985" w:type="dxa"/>
+          </w:tcPr>
+          <w:p>
+            <w:pPr>
+              <w:jc w:val="center"/>
+            </w:pPr>
+            <w:r>
+              <w:t xml:space="preserve">La salida es </w:t>
+            </w:r>
+            <w:r>
+              <w:rPr>
+                <w:color w:val="36CA02"/>
+              </w:rPr>
+              <w:t>CORRECTA</w:t>
             </w:r>
           </w:p>
         </w:tc>
@@ -904,7 +1007,7 @@
         </w:trPr>
         <w:tc>
           <w:tcPr>
-            <w:tcW w:w="1072" w:type="dxa"/>
+            <w:tcW w:w="1013" w:type="dxa"/>
             <w:shd w:val="clear" w:color="auto" w:fill="E7E6E6" w:themeFill="background2"/>
           </w:tcPr>
           <w:p>
@@ -918,7 +1021,7 @@
         </w:tc>
         <w:tc>
           <w:tcPr>
-            <w:tcW w:w="2307" w:type="dxa"/>
+            <w:tcW w:w="2107" w:type="dxa"/>
           </w:tcPr>
           <w:p>
             <w:pPr>
@@ -947,7 +1050,7 @@
         </w:tc>
         <w:tc>
           <w:tcPr>
-            <w:tcW w:w="3533" w:type="dxa"/>
+            <w:tcW w:w="2409" w:type="dxa"/>
           </w:tcPr>
           <w:p>
             <w:pPr>
@@ -960,14 +1063,33 @@
         </w:tc>
         <w:tc>
           <w:tcPr>
-            <w:tcW w:w="2619" w:type="dxa"/>
-          </w:tcPr>
-          <w:p>
-            <w:pPr>
-              <w:jc w:val="center"/>
-            </w:pPr>
-            <w:r>
-              <w:t>La salida es CORRECTA</w:t>
+            <w:tcW w:w="2410" w:type="dxa"/>
+          </w:tcPr>
+          <w:p>
+            <w:pPr>
+              <w:jc w:val="center"/>
+            </w:pPr>
+            <w:r>
+              <w:t>"La frase es PALINDRÓMICA"</w:t>
+            </w:r>
+          </w:p>
+        </w:tc>
+        <w:tc>
+          <w:tcPr>
+            <w:tcW w:w="1985" w:type="dxa"/>
+          </w:tcPr>
+          <w:p>
+            <w:pPr>
+              <w:jc w:val="center"/>
+            </w:pPr>
+            <w:r>
+              <w:t xml:space="preserve">La salida es </w:t>
+            </w:r>
+            <w:r>
+              <w:rPr>
+                <w:color w:val="36CA02"/>
+              </w:rPr>
+              <w:t>CORRECTA</w:t>
             </w:r>
           </w:p>
         </w:tc>
@@ -978,7 +1100,7 @@
         </w:trPr>
         <w:tc>
           <w:tcPr>
-            <w:tcW w:w="1072" w:type="dxa"/>
+            <w:tcW w:w="1013" w:type="dxa"/>
             <w:shd w:val="clear" w:color="auto" w:fill="E7E6E6" w:themeFill="background2"/>
           </w:tcPr>
           <w:p>
@@ -992,7 +1114,7 @@
         </w:tc>
         <w:tc>
           <w:tcPr>
-            <w:tcW w:w="2307" w:type="dxa"/>
+            <w:tcW w:w="2107" w:type="dxa"/>
           </w:tcPr>
           <w:p>
             <w:pPr>
@@ -1021,7 +1143,7 @@
         </w:tc>
         <w:tc>
           <w:tcPr>
-            <w:tcW w:w="3533" w:type="dxa"/>
+            <w:tcW w:w="2409" w:type="dxa"/>
           </w:tcPr>
           <w:p>
             <w:pPr>
@@ -1034,14 +1156,33 @@
         </w:tc>
         <w:tc>
           <w:tcPr>
-            <w:tcW w:w="2619" w:type="dxa"/>
-          </w:tcPr>
-          <w:p>
-            <w:pPr>
-              <w:jc w:val="center"/>
-            </w:pPr>
-            <w:r>
-              <w:t>La salida es CORRECTA</w:t>
+            <w:tcW w:w="2410" w:type="dxa"/>
+          </w:tcPr>
+          <w:p>
+            <w:pPr>
+              <w:jc w:val="center"/>
+            </w:pPr>
+            <w:r>
+              <w:t>"La frase es PALINDRÓMICA"</w:t>
+            </w:r>
+          </w:p>
+        </w:tc>
+        <w:tc>
+          <w:tcPr>
+            <w:tcW w:w="1985" w:type="dxa"/>
+          </w:tcPr>
+          <w:p>
+            <w:pPr>
+              <w:jc w:val="center"/>
+            </w:pPr>
+            <w:r>
+              <w:t xml:space="preserve">La salida es </w:t>
+            </w:r>
+            <w:r>
+              <w:rPr>
+                <w:color w:val="36CA02"/>
+              </w:rPr>
+              <w:t>CORRECTA</w:t>
             </w:r>
           </w:p>
         </w:tc>
@@ -1052,7 +1193,7 @@
         </w:trPr>
         <w:tc>
           <w:tcPr>
-            <w:tcW w:w="1072" w:type="dxa"/>
+            <w:tcW w:w="1013" w:type="dxa"/>
             <w:shd w:val="clear" w:color="auto" w:fill="E7E6E6" w:themeFill="background2"/>
           </w:tcPr>
           <w:p>
@@ -1066,7 +1207,7 @@
         </w:tc>
         <w:tc>
           <w:tcPr>
-            <w:tcW w:w="2307" w:type="dxa"/>
+            <w:tcW w:w="2107" w:type="dxa"/>
           </w:tcPr>
           <w:p>
             <w:pPr>
@@ -1079,7 +1220,7 @@
         </w:tc>
         <w:tc>
           <w:tcPr>
-            <w:tcW w:w="3533" w:type="dxa"/>
+            <w:tcW w:w="2409" w:type="dxa"/>
           </w:tcPr>
           <w:p>
             <w:pPr>
@@ -1092,14 +1233,33 @@
         </w:tc>
         <w:tc>
           <w:tcPr>
-            <w:tcW w:w="2619" w:type="dxa"/>
-          </w:tcPr>
-          <w:p>
-            <w:pPr>
-              <w:jc w:val="center"/>
-            </w:pPr>
-            <w:r>
-              <w:t>La salida es CORRECTA</w:t>
+            <w:tcW w:w="2410" w:type="dxa"/>
+          </w:tcPr>
+          <w:p>
+            <w:pPr>
+              <w:jc w:val="center"/>
+            </w:pPr>
+            <w:r>
+              <w:t>"La frase es PALINDRÓMICA"</w:t>
+            </w:r>
+          </w:p>
+        </w:tc>
+        <w:tc>
+          <w:tcPr>
+            <w:tcW w:w="1985" w:type="dxa"/>
+          </w:tcPr>
+          <w:p>
+            <w:pPr>
+              <w:jc w:val="center"/>
+            </w:pPr>
+            <w:r>
+              <w:t xml:space="preserve">La salida es </w:t>
+            </w:r>
+            <w:r>
+              <w:rPr>
+                <w:color w:val="36CA02"/>
+              </w:rPr>
+              <w:t>CORRECTA</w:t>
             </w:r>
           </w:p>
         </w:tc>
@@ -1110,7 +1270,7 @@
         </w:trPr>
         <w:tc>
           <w:tcPr>
-            <w:tcW w:w="1072" w:type="dxa"/>
+            <w:tcW w:w="1013" w:type="dxa"/>
             <w:shd w:val="clear" w:color="auto" w:fill="E7E6E6" w:themeFill="background2"/>
           </w:tcPr>
           <w:p>
@@ -1124,7 +1284,7 @@
         </w:tc>
         <w:tc>
           <w:tcPr>
-            <w:tcW w:w="2307" w:type="dxa"/>
+            <w:tcW w:w="2107" w:type="dxa"/>
           </w:tcPr>
           <w:p>
             <w:pPr>
@@ -1137,7 +1297,7 @@
         </w:tc>
         <w:tc>
           <w:tcPr>
-            <w:tcW w:w="3533" w:type="dxa"/>
+            <w:tcW w:w="2409" w:type="dxa"/>
           </w:tcPr>
           <w:p>
             <w:pPr>
@@ -1150,14 +1310,33 @@
         </w:tc>
         <w:tc>
           <w:tcPr>
-            <w:tcW w:w="2619" w:type="dxa"/>
-          </w:tcPr>
-          <w:p>
-            <w:pPr>
-              <w:jc w:val="center"/>
-            </w:pPr>
-            <w:r>
-              <w:t>La salida es CORRECTA</w:t>
+            <w:tcW w:w="2410" w:type="dxa"/>
+          </w:tcPr>
+          <w:p>
+            <w:pPr>
+              <w:jc w:val="center"/>
+            </w:pPr>
+            <w:r>
+              <w:t>"La frase es PALINDRÓMICA"</w:t>
+            </w:r>
+          </w:p>
+        </w:tc>
+        <w:tc>
+          <w:tcPr>
+            <w:tcW w:w="1985" w:type="dxa"/>
+          </w:tcPr>
+          <w:p>
+            <w:pPr>
+              <w:jc w:val="center"/>
+            </w:pPr>
+            <w:r>
+              <w:t xml:space="preserve">La salida es </w:t>
+            </w:r>
+            <w:r>
+              <w:rPr>
+                <w:color w:val="36CA02"/>
+              </w:rPr>
+              <w:t>CORRECTA</w:t>
             </w:r>
           </w:p>
         </w:tc>
@@ -1168,7 +1347,7 @@
         </w:trPr>
         <w:tc>
           <w:tcPr>
-            <w:tcW w:w="1072" w:type="dxa"/>
+            <w:tcW w:w="1013" w:type="dxa"/>
             <w:shd w:val="clear" w:color="auto" w:fill="E7E6E6" w:themeFill="background2"/>
           </w:tcPr>
           <w:p>
@@ -1182,7 +1361,7 @@
         </w:tc>
         <w:tc>
           <w:tcPr>
-            <w:tcW w:w="2307" w:type="dxa"/>
+            <w:tcW w:w="2107" w:type="dxa"/>
           </w:tcPr>
           <w:p>
             <w:pPr>
@@ -1195,7 +1374,7 @@
         </w:tc>
         <w:tc>
           <w:tcPr>
-            <w:tcW w:w="3533" w:type="dxa"/>
+            <w:tcW w:w="2409" w:type="dxa"/>
           </w:tcPr>
           <w:p>
             <w:pPr>
@@ -1208,14 +1387,33 @@
         </w:tc>
         <w:tc>
           <w:tcPr>
-            <w:tcW w:w="2619" w:type="dxa"/>
-          </w:tcPr>
-          <w:p>
-            <w:pPr>
-              <w:jc w:val="center"/>
-            </w:pPr>
-            <w:r>
-              <w:t>La salida es CORRECTA</w:t>
+            <w:tcW w:w="2410" w:type="dxa"/>
+          </w:tcPr>
+          <w:p>
+            <w:pPr>
+              <w:jc w:val="center"/>
+            </w:pPr>
+            <w:r>
+              <w:t>"La frase es PALINDRÓMICA"</w:t>
+            </w:r>
+          </w:p>
+        </w:tc>
+        <w:tc>
+          <w:tcPr>
+            <w:tcW w:w="1985" w:type="dxa"/>
+          </w:tcPr>
+          <w:p>
+            <w:pPr>
+              <w:jc w:val="center"/>
+            </w:pPr>
+            <w:r>
+              <w:t xml:space="preserve">La salida es </w:t>
+            </w:r>
+            <w:r>
+              <w:rPr>
+                <w:color w:val="36CA02"/>
+              </w:rPr>
+              <w:t>CORRECTA</w:t>
             </w:r>
           </w:p>
         </w:tc>
@@ -1226,7 +1424,7 @@
         </w:trPr>
         <w:tc>
           <w:tcPr>
-            <w:tcW w:w="1072" w:type="dxa"/>
+            <w:tcW w:w="1013" w:type="dxa"/>
             <w:shd w:val="clear" w:color="auto" w:fill="E7E6E6" w:themeFill="background2"/>
           </w:tcPr>
           <w:p>
@@ -1240,7 +1438,7 @@
         </w:tc>
         <w:tc>
           <w:tcPr>
-            <w:tcW w:w="2307" w:type="dxa"/>
+            <w:tcW w:w="2107" w:type="dxa"/>
           </w:tcPr>
           <w:p>
             <w:pPr>
@@ -1261,7 +1459,7 @@
         </w:tc>
         <w:tc>
           <w:tcPr>
-            <w:tcW w:w="3533" w:type="dxa"/>
+            <w:tcW w:w="2409" w:type="dxa"/>
           </w:tcPr>
           <w:p>
             <w:pPr>
@@ -1274,14 +1472,33 @@
         </w:tc>
         <w:tc>
           <w:tcPr>
-            <w:tcW w:w="2619" w:type="dxa"/>
-          </w:tcPr>
-          <w:p>
-            <w:pPr>
-              <w:jc w:val="center"/>
-            </w:pPr>
-            <w:r>
-              <w:t>La salida es CORRECTA</w:t>
+            <w:tcW w:w="2410" w:type="dxa"/>
+          </w:tcPr>
+          <w:p>
+            <w:pPr>
+              <w:jc w:val="center"/>
+            </w:pPr>
+            <w:r>
+              <w:t>"La frase es PALINDRÓMICA"</w:t>
+            </w:r>
+          </w:p>
+        </w:tc>
+        <w:tc>
+          <w:tcPr>
+            <w:tcW w:w="1985" w:type="dxa"/>
+          </w:tcPr>
+          <w:p>
+            <w:pPr>
+              <w:jc w:val="center"/>
+            </w:pPr>
+            <w:r>
+              <w:t xml:space="preserve">La salida es </w:t>
+            </w:r>
+            <w:r>
+              <w:rPr>
+                <w:color w:val="36CA02"/>
+              </w:rPr>
+              <w:t>CORRECTA</w:t>
             </w:r>
           </w:p>
         </w:tc>
@@ -1292,7 +1509,7 @@
         </w:trPr>
         <w:tc>
           <w:tcPr>
-            <w:tcW w:w="1072" w:type="dxa"/>
+            <w:tcW w:w="1013" w:type="dxa"/>
             <w:shd w:val="clear" w:color="auto" w:fill="E7E6E6" w:themeFill="background2"/>
           </w:tcPr>
           <w:p>
@@ -1306,7 +1523,7 @@
         </w:tc>
         <w:tc>
           <w:tcPr>
-            <w:tcW w:w="2307" w:type="dxa"/>
+            <w:tcW w:w="2107" w:type="dxa"/>
           </w:tcPr>
           <w:p>
             <w:pPr>
@@ -1327,7 +1544,7 @@
         </w:tc>
         <w:tc>
           <w:tcPr>
-            <w:tcW w:w="3533" w:type="dxa"/>
+            <w:tcW w:w="2409" w:type="dxa"/>
           </w:tcPr>
           <w:p>
             <w:pPr>
@@ -1340,14 +1557,33 @@
         </w:tc>
         <w:tc>
           <w:tcPr>
-            <w:tcW w:w="2619" w:type="dxa"/>
-          </w:tcPr>
-          <w:p>
-            <w:pPr>
-              <w:jc w:val="center"/>
-            </w:pPr>
-            <w:r>
-              <w:t>La salida es CORRECTA</w:t>
+            <w:tcW w:w="2410" w:type="dxa"/>
+          </w:tcPr>
+          <w:p>
+            <w:pPr>
+              <w:jc w:val="center"/>
+            </w:pPr>
+            <w:r>
+              <w:t>"La frase es PALINDRÓMICA"</w:t>
+            </w:r>
+          </w:p>
+        </w:tc>
+        <w:tc>
+          <w:tcPr>
+            <w:tcW w:w="1985" w:type="dxa"/>
+          </w:tcPr>
+          <w:p>
+            <w:pPr>
+              <w:jc w:val="center"/>
+            </w:pPr>
+            <w:r>
+              <w:t xml:space="preserve">La salida es </w:t>
+            </w:r>
+            <w:r>
+              <w:rPr>
+                <w:color w:val="36CA02"/>
+              </w:rPr>
+              <w:t>CORRECTA</w:t>
             </w:r>
           </w:p>
         </w:tc>
@@ -1358,7 +1594,7 @@
         </w:trPr>
         <w:tc>
           <w:tcPr>
-            <w:tcW w:w="1072" w:type="dxa"/>
+            <w:tcW w:w="1013" w:type="dxa"/>
             <w:shd w:val="clear" w:color="auto" w:fill="E7E6E6" w:themeFill="background2"/>
           </w:tcPr>
           <w:p>
@@ -1372,7 +1608,7 @@
         </w:tc>
         <w:tc>
           <w:tcPr>
-            <w:tcW w:w="2307" w:type="dxa"/>
+            <w:tcW w:w="2107" w:type="dxa"/>
           </w:tcPr>
           <w:p>
             <w:pPr>
@@ -1385,7 +1621,7 @@
         </w:tc>
         <w:tc>
           <w:tcPr>
-            <w:tcW w:w="3533" w:type="dxa"/>
+            <w:tcW w:w="2409" w:type="dxa"/>
           </w:tcPr>
           <w:p>
             <w:pPr>
@@ -1404,14 +1640,39 @@
         </w:tc>
         <w:tc>
           <w:tcPr>
-            <w:tcW w:w="2619" w:type="dxa"/>
-          </w:tcPr>
-          <w:p>
-            <w:pPr>
-              <w:jc w:val="center"/>
-            </w:pPr>
-            <w:r>
-              <w:t>La salida es CORRECTA</w:t>
+            <w:tcW w:w="2410" w:type="dxa"/>
+          </w:tcPr>
+          <w:p>
+            <w:pPr>
+              <w:jc w:val="center"/>
+            </w:pPr>
+            <w:r>
+              <w:t xml:space="preserve">"La frase </w:t>
+            </w:r>
+            <w:r>
+              <w:t xml:space="preserve">NO </w:t>
+            </w:r>
+            <w:r>
+              <w:t>es PALINDRÓMICA"</w:t>
+            </w:r>
+          </w:p>
+        </w:tc>
+        <w:tc>
+          <w:tcPr>
+            <w:tcW w:w="1985" w:type="dxa"/>
+          </w:tcPr>
+          <w:p>
+            <w:pPr>
+              <w:jc w:val="center"/>
+            </w:pPr>
+            <w:r>
+              <w:t xml:space="preserve">La salida es </w:t>
+            </w:r>
+            <w:r>
+              <w:rPr>
+                <w:color w:val="36CA02"/>
+              </w:rPr>
+              <w:t>CORRECTA</w:t>
             </w:r>
           </w:p>
         </w:tc>
@@ -1422,7 +1683,7 @@
         </w:trPr>
         <w:tc>
           <w:tcPr>
-            <w:tcW w:w="1072" w:type="dxa"/>
+            <w:tcW w:w="1013" w:type="dxa"/>
             <w:shd w:val="clear" w:color="auto" w:fill="E7E6E6" w:themeFill="background2"/>
           </w:tcPr>
           <w:p>
@@ -1436,7 +1697,7 @@
         </w:tc>
         <w:tc>
           <w:tcPr>
-            <w:tcW w:w="2307" w:type="dxa"/>
+            <w:tcW w:w="2107" w:type="dxa"/>
           </w:tcPr>
           <w:p>
             <w:pPr>
@@ -1449,7 +1710,7 @@
         </w:tc>
         <w:tc>
           <w:tcPr>
-            <w:tcW w:w="3533" w:type="dxa"/>
+            <w:tcW w:w="2409" w:type="dxa"/>
           </w:tcPr>
           <w:p>
             <w:pPr>
@@ -1468,14 +1729,39 @@
         </w:tc>
         <w:tc>
           <w:tcPr>
-            <w:tcW w:w="2619" w:type="dxa"/>
-          </w:tcPr>
-          <w:p>
-            <w:pPr>
-              <w:jc w:val="center"/>
-            </w:pPr>
-            <w:r>
-              <w:t>La salida es CORRECTA</w:t>
+            <w:tcW w:w="2410" w:type="dxa"/>
+          </w:tcPr>
+          <w:p>
+            <w:pPr>
+              <w:jc w:val="center"/>
+            </w:pPr>
+            <w:r>
+              <w:t xml:space="preserve">"La frase </w:t>
+            </w:r>
+            <w:r>
+              <w:t xml:space="preserve">NO </w:t>
+            </w:r>
+            <w:r>
+              <w:t>es PALINDRÓMICA"</w:t>
+            </w:r>
+          </w:p>
+        </w:tc>
+        <w:tc>
+          <w:tcPr>
+            <w:tcW w:w="1985" w:type="dxa"/>
+          </w:tcPr>
+          <w:p>
+            <w:pPr>
+              <w:jc w:val="center"/>
+            </w:pPr>
+            <w:r>
+              <w:t xml:space="preserve">La salida es </w:t>
+            </w:r>
+            <w:r>
+              <w:rPr>
+                <w:color w:val="36CA02"/>
+              </w:rPr>
+              <w:t>CORRECTA</w:t>
             </w:r>
           </w:p>
         </w:tc>
@@ -1486,7 +1772,7 @@
         </w:trPr>
         <w:tc>
           <w:tcPr>
-            <w:tcW w:w="1072" w:type="dxa"/>
+            <w:tcW w:w="1013" w:type="dxa"/>
             <w:shd w:val="clear" w:color="auto" w:fill="E7E6E6" w:themeFill="background2"/>
           </w:tcPr>
           <w:p>
@@ -1500,7 +1786,7 @@
         </w:tc>
         <w:tc>
           <w:tcPr>
-            <w:tcW w:w="2307" w:type="dxa"/>
+            <w:tcW w:w="2107" w:type="dxa"/>
           </w:tcPr>
           <w:p>
             <w:pPr>
@@ -1513,7 +1799,7 @@
         </w:tc>
         <w:tc>
           <w:tcPr>
-            <w:tcW w:w="3533" w:type="dxa"/>
+            <w:tcW w:w="2409" w:type="dxa"/>
           </w:tcPr>
           <w:p>
             <w:pPr>
@@ -1532,14 +1818,39 @@
         </w:tc>
         <w:tc>
           <w:tcPr>
-            <w:tcW w:w="2619" w:type="dxa"/>
-          </w:tcPr>
-          <w:p>
-            <w:pPr>
-              <w:jc w:val="center"/>
-            </w:pPr>
-            <w:r>
-              <w:t>La salida es CORRECTA</w:t>
+            <w:tcW w:w="2410" w:type="dxa"/>
+          </w:tcPr>
+          <w:p>
+            <w:pPr>
+              <w:jc w:val="center"/>
+            </w:pPr>
+            <w:r>
+              <w:t xml:space="preserve">"La frase </w:t>
+            </w:r>
+            <w:r>
+              <w:t xml:space="preserve">NO </w:t>
+            </w:r>
+            <w:r>
+              <w:t>es PALINDRÓMICA"</w:t>
+            </w:r>
+          </w:p>
+        </w:tc>
+        <w:tc>
+          <w:tcPr>
+            <w:tcW w:w="1985" w:type="dxa"/>
+          </w:tcPr>
+          <w:p>
+            <w:pPr>
+              <w:jc w:val="center"/>
+            </w:pPr>
+            <w:r>
+              <w:t xml:space="preserve">La salida es </w:t>
+            </w:r>
+            <w:r>
+              <w:rPr>
+                <w:color w:val="36CA02"/>
+              </w:rPr>
+              <w:t>CORRECTA</w:t>
             </w:r>
           </w:p>
         </w:tc>
@@ -1550,7 +1861,7 @@
         </w:trPr>
         <w:tc>
           <w:tcPr>
-            <w:tcW w:w="1072" w:type="dxa"/>
+            <w:tcW w:w="1013" w:type="dxa"/>
             <w:shd w:val="clear" w:color="auto" w:fill="E7E6E6" w:themeFill="background2"/>
           </w:tcPr>
           <w:p>
@@ -1564,7 +1875,7 @@
         </w:tc>
         <w:tc>
           <w:tcPr>
-            <w:tcW w:w="2307" w:type="dxa"/>
+            <w:tcW w:w="2107" w:type="dxa"/>
           </w:tcPr>
           <w:p>
             <w:pPr>
@@ -1585,7 +1896,7 @@
         </w:tc>
         <w:tc>
           <w:tcPr>
-            <w:tcW w:w="3533" w:type="dxa"/>
+            <w:tcW w:w="2409" w:type="dxa"/>
           </w:tcPr>
           <w:p>
             <w:pPr>
@@ -1604,14 +1915,39 @@
         </w:tc>
         <w:tc>
           <w:tcPr>
-            <w:tcW w:w="2619" w:type="dxa"/>
-          </w:tcPr>
-          <w:p>
-            <w:pPr>
-              <w:jc w:val="center"/>
-            </w:pPr>
-            <w:r>
-              <w:t>La salida es CORRECTA</w:t>
+            <w:tcW w:w="2410" w:type="dxa"/>
+          </w:tcPr>
+          <w:p>
+            <w:pPr>
+              <w:jc w:val="center"/>
+            </w:pPr>
+            <w:r>
+              <w:t xml:space="preserve">"La frase </w:t>
+            </w:r>
+            <w:r>
+              <w:t xml:space="preserve">NO </w:t>
+            </w:r>
+            <w:r>
+              <w:t>es PALINDRÓMICA"</w:t>
+            </w:r>
+          </w:p>
+        </w:tc>
+        <w:tc>
+          <w:tcPr>
+            <w:tcW w:w="1985" w:type="dxa"/>
+          </w:tcPr>
+          <w:p>
+            <w:pPr>
+              <w:jc w:val="center"/>
+            </w:pPr>
+            <w:r>
+              <w:t xml:space="preserve">La salida es </w:t>
+            </w:r>
+            <w:r>
+              <w:rPr>
+                <w:color w:val="36CA02"/>
+              </w:rPr>
+              <w:t>CORRECTA</w:t>
             </w:r>
           </w:p>
         </w:tc>
@@ -1622,7 +1958,7 @@
         </w:trPr>
         <w:tc>
           <w:tcPr>
-            <w:tcW w:w="1072" w:type="dxa"/>
+            <w:tcW w:w="1013" w:type="dxa"/>
             <w:shd w:val="clear" w:color="auto" w:fill="E7E6E6" w:themeFill="background2"/>
           </w:tcPr>
           <w:p>
@@ -1636,7 +1972,7 @@
         </w:tc>
         <w:tc>
           <w:tcPr>
-            <w:tcW w:w="2307" w:type="dxa"/>
+            <w:tcW w:w="2107" w:type="dxa"/>
           </w:tcPr>
           <w:p>
             <w:pPr>
@@ -1657,7 +1993,7 @@
         </w:tc>
         <w:tc>
           <w:tcPr>
-            <w:tcW w:w="3533" w:type="dxa"/>
+            <w:tcW w:w="2409" w:type="dxa"/>
           </w:tcPr>
           <w:p>
             <w:pPr>
@@ -1676,14 +2012,39 @@
         </w:tc>
         <w:tc>
           <w:tcPr>
-            <w:tcW w:w="2619" w:type="dxa"/>
-          </w:tcPr>
-          <w:p>
-            <w:pPr>
-              <w:jc w:val="center"/>
-            </w:pPr>
-            <w:r>
-              <w:t>La salida es CORRECTA</w:t>
+            <w:tcW w:w="2410" w:type="dxa"/>
+          </w:tcPr>
+          <w:p>
+            <w:pPr>
+              <w:jc w:val="center"/>
+            </w:pPr>
+            <w:r>
+              <w:t xml:space="preserve">"La frase </w:t>
+            </w:r>
+            <w:r>
+              <w:t xml:space="preserve">NO </w:t>
+            </w:r>
+            <w:r>
+              <w:t>es PALINDRÓMICA"</w:t>
+            </w:r>
+          </w:p>
+        </w:tc>
+        <w:tc>
+          <w:tcPr>
+            <w:tcW w:w="1985" w:type="dxa"/>
+          </w:tcPr>
+          <w:p>
+            <w:pPr>
+              <w:jc w:val="center"/>
+            </w:pPr>
+            <w:r>
+              <w:t xml:space="preserve">La salida es </w:t>
+            </w:r>
+            <w:r>
+              <w:rPr>
+                <w:color w:val="36CA02"/>
+              </w:rPr>
+              <w:t>CORRECTA</w:t>
             </w:r>
           </w:p>
         </w:tc>
@@ -1694,7 +2055,7 @@
         </w:trPr>
         <w:tc>
           <w:tcPr>
-            <w:tcW w:w="1072" w:type="dxa"/>
+            <w:tcW w:w="1013" w:type="dxa"/>
             <w:shd w:val="clear" w:color="auto" w:fill="E7E6E6" w:themeFill="background2"/>
           </w:tcPr>
           <w:p>
@@ -1708,7 +2069,7 @@
         </w:tc>
         <w:tc>
           <w:tcPr>
-            <w:tcW w:w="2307" w:type="dxa"/>
+            <w:tcW w:w="2107" w:type="dxa"/>
           </w:tcPr>
           <w:p>
             <w:pPr>
@@ -1737,7 +2098,20 @@
         </w:tc>
         <w:tc>
           <w:tcPr>
-            <w:tcW w:w="3533" w:type="dxa"/>
+            <w:tcW w:w="2409" w:type="dxa"/>
+          </w:tcPr>
+          <w:p>
+            <w:pPr>
+              <w:jc w:val="center"/>
+            </w:pPr>
+            <w:r>
+              <w:t>"La frase es PALINDRÓMICA"</w:t>
+            </w:r>
+          </w:p>
+        </w:tc>
+        <w:tc>
+          <w:tcPr>
+            <w:tcW w:w="2410" w:type="dxa"/>
           </w:tcPr>
           <w:p>
             <w:pPr>
@@ -1756,14 +2130,20 @@
         </w:tc>
         <w:tc>
           <w:tcPr>
-            <w:tcW w:w="2619" w:type="dxa"/>
-          </w:tcPr>
-          <w:p>
-            <w:pPr>
-              <w:jc w:val="center"/>
-            </w:pPr>
-            <w:r>
-              <w:t>La salida es CORRECTA</w:t>
+            <w:tcW w:w="1985" w:type="dxa"/>
+          </w:tcPr>
+          <w:p>
+            <w:pPr>
+              <w:jc w:val="center"/>
+            </w:pPr>
+            <w:r>
+              <w:t xml:space="preserve">La salida es </w:t>
+            </w:r>
+            <w:r>
+              <w:rPr>
+                <w:color w:val="36CA02"/>
+              </w:rPr>
+              <w:t>CORRECTA</w:t>
             </w:r>
           </w:p>
         </w:tc>
@@ -1774,7 +2154,7 @@
         </w:trPr>
         <w:tc>
           <w:tcPr>
-            <w:tcW w:w="1072" w:type="dxa"/>
+            <w:tcW w:w="1013" w:type="dxa"/>
             <w:shd w:val="clear" w:color="auto" w:fill="E7E6E6" w:themeFill="background2"/>
           </w:tcPr>
           <w:p>
@@ -1788,7 +2168,7 @@
         </w:tc>
         <w:tc>
           <w:tcPr>
-            <w:tcW w:w="2307" w:type="dxa"/>
+            <w:tcW w:w="2107" w:type="dxa"/>
           </w:tcPr>
           <w:p>
             <w:pPr>
@@ -1817,7 +2197,7 @@
         </w:tc>
         <w:tc>
           <w:tcPr>
-            <w:tcW w:w="3533" w:type="dxa"/>
+            <w:tcW w:w="2409" w:type="dxa"/>
           </w:tcPr>
           <w:p>
             <w:pPr>
@@ -1830,14 +2210,33 @@
         </w:tc>
         <w:tc>
           <w:tcPr>
-            <w:tcW w:w="2619" w:type="dxa"/>
-          </w:tcPr>
-          <w:p>
-            <w:pPr>
-              <w:jc w:val="center"/>
-            </w:pPr>
-            <w:r>
-              <w:t>La salida es CORRECTA</w:t>
+            <w:tcW w:w="2410" w:type="dxa"/>
+          </w:tcPr>
+          <w:p>
+            <w:pPr>
+              <w:jc w:val="center"/>
+            </w:pPr>
+            <w:r>
+              <w:t>"La frase es PALINDRÓMICA"</w:t>
+            </w:r>
+          </w:p>
+        </w:tc>
+        <w:tc>
+          <w:tcPr>
+            <w:tcW w:w="1985" w:type="dxa"/>
+          </w:tcPr>
+          <w:p>
+            <w:pPr>
+              <w:jc w:val="center"/>
+            </w:pPr>
+            <w:r>
+              <w:t xml:space="preserve">La salida es </w:t>
+            </w:r>
+            <w:r>
+              <w:rPr>
+                <w:color w:val="36CA02"/>
+              </w:rPr>
+              <w:t>CORRECTA</w:t>
             </w:r>
           </w:p>
         </w:tc>
@@ -1848,7 +2247,7 @@
         </w:trPr>
         <w:tc>
           <w:tcPr>
-            <w:tcW w:w="1072" w:type="dxa"/>
+            <w:tcW w:w="1013" w:type="dxa"/>
             <w:shd w:val="clear" w:color="auto" w:fill="E7E6E6" w:themeFill="background2"/>
           </w:tcPr>
           <w:p>
@@ -1862,7 +2261,7 @@
         </w:tc>
         <w:tc>
           <w:tcPr>
-            <w:tcW w:w="2307" w:type="dxa"/>
+            <w:tcW w:w="2107" w:type="dxa"/>
           </w:tcPr>
           <w:p>
             <w:pPr>
@@ -1891,7 +2290,7 @@
         </w:tc>
         <w:tc>
           <w:tcPr>
-            <w:tcW w:w="3533" w:type="dxa"/>
+            <w:tcW w:w="2409" w:type="dxa"/>
           </w:tcPr>
           <w:p>
             <w:pPr>
@@ -1904,17 +2303,33 @@
         </w:tc>
         <w:tc>
           <w:tcPr>
-            <w:tcW w:w="2619" w:type="dxa"/>
-          </w:tcPr>
-          <w:p>
-            <w:pPr>
-              <w:jc w:val="center"/>
-            </w:pPr>
-            <w:r>
-              <w:t>L</w:t>
-            </w:r>
-            <w:r>
-              <w:t>a salida es CORRECTA</w:t>
+            <w:tcW w:w="2410" w:type="dxa"/>
+          </w:tcPr>
+          <w:p>
+            <w:pPr>
+              <w:jc w:val="center"/>
+            </w:pPr>
+            <w:r>
+              <w:t>"La frase es PALINDRÓMICA"</w:t>
+            </w:r>
+          </w:p>
+        </w:tc>
+        <w:tc>
+          <w:tcPr>
+            <w:tcW w:w="1985" w:type="dxa"/>
+          </w:tcPr>
+          <w:p>
+            <w:pPr>
+              <w:jc w:val="center"/>
+            </w:pPr>
+            <w:r>
+              <w:t xml:space="preserve">La salida es </w:t>
+            </w:r>
+            <w:r>
+              <w:rPr>
+                <w:color w:val="36CA02"/>
+              </w:rPr>
+              <w:t>CORRECTA</w:t>
             </w:r>
             <w:r>
               <w:t>.</w:t>
@@ -1928,7 +2343,7 @@
         </w:trPr>
         <w:tc>
           <w:tcPr>
-            <w:tcW w:w="1072" w:type="dxa"/>
+            <w:tcW w:w="1013" w:type="dxa"/>
             <w:shd w:val="clear" w:color="auto" w:fill="E7E6E6" w:themeFill="background2"/>
           </w:tcPr>
           <w:p>
@@ -1942,7 +2357,7 @@
         </w:tc>
         <w:tc>
           <w:tcPr>
-            <w:tcW w:w="2307" w:type="dxa"/>
+            <w:tcW w:w="2107" w:type="dxa"/>
           </w:tcPr>
           <w:p>
             <w:pPr>
@@ -1955,7 +2370,7 @@
         </w:tc>
         <w:tc>
           <w:tcPr>
-            <w:tcW w:w="3533" w:type="dxa"/>
+            <w:tcW w:w="2409" w:type="dxa"/>
           </w:tcPr>
           <w:p>
             <w:pPr>
@@ -1968,14 +2383,33 @@
         </w:tc>
         <w:tc>
           <w:tcPr>
-            <w:tcW w:w="2619" w:type="dxa"/>
-          </w:tcPr>
-          <w:p>
-            <w:pPr>
-              <w:jc w:val="center"/>
-            </w:pPr>
-            <w:r>
-              <w:t>La salida es CORRECTA</w:t>
+            <w:tcW w:w="2410" w:type="dxa"/>
+          </w:tcPr>
+          <w:p>
+            <w:pPr>
+              <w:jc w:val="center"/>
+            </w:pPr>
+            <w:r>
+              <w:t>"La frase es PALINDRÓMICA"</w:t>
+            </w:r>
+          </w:p>
+        </w:tc>
+        <w:tc>
+          <w:tcPr>
+            <w:tcW w:w="1985" w:type="dxa"/>
+          </w:tcPr>
+          <w:p>
+            <w:pPr>
+              <w:jc w:val="center"/>
+            </w:pPr>
+            <w:r>
+              <w:t xml:space="preserve">La salida es </w:t>
+            </w:r>
+            <w:r>
+              <w:rPr>
+                <w:color w:val="36CA02"/>
+              </w:rPr>
+              <w:t>CORRECTA</w:t>
             </w:r>
           </w:p>
         </w:tc>
@@ -1990,10 +2424,19 @@
           <w:b/>
         </w:rPr>
       </w:pPr>
-      <w:r>
+    </w:p>
+    <w:p>
+      <w:pPr>
+        <w:jc w:val="both"/>
         <w:rPr>
           <w:b/>
         </w:rPr>
+      </w:pPr>
+      <w:r>
+        <w:rPr>
+          <w:b/>
+        </w:rPr>
+        <w:lastRenderedPageBreak/>
         <w:t>Análisis de los resultados.</w:t>
       </w:r>
     </w:p>
@@ -2027,11 +2470,6 @@
       <w:r>
         <w:t>clases de equivalencias. Y no se ha detectado ningún error.</w:t>
       </w:r>
-    </w:p>
-    <w:p>
-      <w:pPr>
-        <w:jc w:val="both"/>
-      </w:pPr>
     </w:p>
     <w:p>
       <w:pPr>
@@ -2219,10 +2657,6 @@
         <w:t>.</w:t>
       </w:r>
     </w:p>
-    <w:p/>
-    <w:p/>
-    <w:p/>
-    <w:p/>
     <w:p>
       <w:pPr>
         <w:rPr>
@@ -2236,7 +2670,6 @@
           <w:sz w:val="28"/>
           <w:szCs w:val="28"/>
         </w:rPr>
-        <w:lastRenderedPageBreak/>
         <w:t xml:space="preserve">- </w:t>
       </w:r>
       <w:r>
@@ -2396,25 +2829,29 @@
         <w:jc w:val="both"/>
       </w:pPr>
       <w:r>
+        <w:t>- Prueba 12: Una palabra, espacio y una palabra distinta.</w:t>
+      </w:r>
+    </w:p>
+    <w:p>
+      <w:pPr>
+        <w:jc w:val="both"/>
+      </w:pPr>
+      <w:r>
+        <w:t>- Prueba 13: Una palabra, dos espacios y una palabra distinta.</w:t>
+      </w:r>
+    </w:p>
+    <w:p>
+      <w:pPr>
+        <w:jc w:val="both"/>
+      </w:pPr>
+      <w:r>
         <w:t>- Prueba 1</w:t>
       </w:r>
       <w:r>
-        <w:t>2</w:t>
-      </w:r>
-      <w:r>
-        <w:t xml:space="preserve">: Una palabra, espacio y </w:t>
-      </w:r>
-      <w:r>
-        <w:t>una</w:t>
-      </w:r>
-      <w:r>
-        <w:t xml:space="preserve"> palabra</w:t>
-      </w:r>
-      <w:r>
-        <w:t xml:space="preserve"> distinta</w:t>
-      </w:r>
-      <w:r>
-        <w:t>.</w:t>
+        <w:t>4</w:t>
+      </w:r>
+      <w:r>
+        <w:t>: Introducir el máximo número de caracteres permitido (500).</w:t>
       </w:r>
     </w:p>
     <w:p>
@@ -2422,10 +2859,13 @@
         <w:jc w:val="both"/>
       </w:pPr>
       <w:r>
-        <w:t>- Prueba 13</w:t>
-      </w:r>
-      <w:r>
-        <w:t>: Una palabra, dos espacios y una palabra distinta.</w:t>
+        <w:t>- Prueba 1</w:t>
+      </w:r>
+      <w:r>
+        <w:t>5</w:t>
+      </w:r>
+      <w:r>
+        <w:t>: Introducir el máximo número de caracteres permitido menos 1 (499).</w:t>
       </w:r>
     </w:p>
     <w:p>
@@ -2436,111 +2876,71 @@
         <w:t>- Prueba 1</w:t>
       </w:r>
       <w:r>
+        <w:t>6</w:t>
+      </w:r>
+      <w:r>
+        <w:t>: Introducir el máximo número de caracteres permitido más 1 (501).</w:t>
+      </w:r>
+    </w:p>
+    <w:p>
+      <w:pPr>
+        <w:jc w:val="both"/>
+      </w:pPr>
+      <w:r>
+        <w:t>- Prueba 17</w:t>
+      </w:r>
+      <w:r>
+        <w:t>: Un carácter especial.</w:t>
+      </w:r>
+    </w:p>
+    <w:p>
+      <w:pPr>
+        <w:jc w:val="both"/>
+      </w:pPr>
+      <w:r>
+        <w:t>-Prueba 18: Un carácter, 4 espacios y el mismo carácter.</w:t>
+      </w:r>
+    </w:p>
+    <w:p>
+      <w:pPr>
+        <w:jc w:val="both"/>
+      </w:pPr>
+      <w:r>
+        <w:t>*</w:t>
+      </w:r>
+      <w:r>
+        <w:t>Al definir un carácter en las pruebas, se incluyen letras, números y símbolos.</w:t>
+      </w:r>
+    </w:p>
+    <w:p>
+      <w:pPr>
+        <w:jc w:val="both"/>
+      </w:pPr>
+      <w:r>
+        <w:t>*</w:t>
+      </w:r>
+      <w:r>
+        <w:t>Para poder realizar las pruebas 1</w:t>
+      </w:r>
+      <w:r>
         <w:t>4</w:t>
       </w:r>
       <w:r>
-        <w:t>: Introducir el máximo número de caracteres permitido (500).</w:t>
-      </w:r>
-    </w:p>
-    <w:p>
-      <w:pPr>
-        <w:jc w:val="both"/>
-      </w:pPr>
-      <w:r>
-        <w:t>- Prueba 1</w:t>
-      </w:r>
-      <w:r>
-        <w:t>5</w:t>
-      </w:r>
-      <w:r>
-        <w:t>: Introducir el máximo número de caracteres permitido menos 1 (499).</w:t>
-      </w:r>
-    </w:p>
-    <w:p>
-      <w:pPr>
-        <w:jc w:val="both"/>
-      </w:pPr>
-      <w:r>
-        <w:t>- Prueba 1</w:t>
+        <w:t>, 1</w:t>
+      </w:r>
+      <w:r>
+        <w:t xml:space="preserve">5 </w:t>
+      </w:r>
+      <w:r>
+        <w:t>y 1</w:t>
       </w:r>
       <w:r>
         <w:t>6</w:t>
       </w:r>
       <w:r>
-        <w:t>: Introducir el máximo número de caracteres permitido más 1 (501).</w:t>
-      </w:r>
-    </w:p>
-    <w:p>
-      <w:pPr>
-        <w:jc w:val="both"/>
-      </w:pPr>
-      <w:r>
-        <w:t>- Prueba 17</w:t>
-      </w:r>
-      <w:r>
-        <w:t>: Un carácter especial.</w:t>
-      </w:r>
-    </w:p>
-    <w:p>
-      <w:pPr>
-        <w:jc w:val="both"/>
-      </w:pPr>
-      <w:r>
-        <w:t>-Prueba 18: Un carácter, 4 espacios y el mismo carácter.</w:t>
-      </w:r>
-    </w:p>
-    <w:p>
-      <w:pPr>
-        <w:jc w:val="both"/>
-      </w:pPr>
-    </w:p>
-    <w:p>
-      <w:pPr>
-        <w:jc w:val="both"/>
-      </w:pPr>
-      <w:r>
-        <w:t>*</w:t>
-      </w:r>
-      <w:r>
-        <w:t>Al definir un carácter en las pruebas, se incluyen letras, números y símbolos.</w:t>
-      </w:r>
-    </w:p>
-    <w:p>
-      <w:pPr>
-        <w:jc w:val="both"/>
-      </w:pPr>
-      <w:r>
-        <w:t>*</w:t>
-      </w:r>
-      <w:r>
-        <w:t>Para poder realizar las pruebas 1</w:t>
-      </w:r>
-      <w:r>
-        <w:t>4</w:t>
-      </w:r>
-      <w:r>
-        <w:t>, 1</w:t>
-      </w:r>
-      <w:r>
-        <w:t xml:space="preserve">5 </w:t>
-      </w:r>
-      <w:r>
-        <w:t>y 1</w:t>
-      </w:r>
-      <w:r>
-        <w:t>6</w:t>
-      </w:r>
-      <w:r>
         <w:t xml:space="preserve"> de caja negra, se ha limitado la entrada de la caja de texto a 500 caracteres.</w:t>
       </w:r>
     </w:p>
-    <w:p/>
-    <w:p/>
-    <w:p/>
-    <w:p/>
-    <w:p/>
-    <w:p/>
-    <w:p/>
     <w:p>
       <w:r>
         <w:rPr>
@@ -2568,15 +2968,16 @@
     <w:tbl>
       <w:tblPr>
         <w:tblStyle w:val="Tablaconcuadrcula"/>
-        <w:tblW w:w="9531" w:type="dxa"/>
+        <w:tblW w:w="9924" w:type="dxa"/>
         <w:tblInd w:w="-431" w:type="dxa"/>
         <w:tblLook w:val="04A0" w:firstRow="1" w:lastRow="0" w:firstColumn="1" w:lastColumn="0" w:noHBand="0" w:noVBand="1"/>
       </w:tblPr>
       <w:tblGrid>
-        <w:gridCol w:w="1072"/>
-        <w:gridCol w:w="2307"/>
-        <w:gridCol w:w="3533"/>
-        <w:gridCol w:w="2619"/>
+        <w:gridCol w:w="1034"/>
+        <w:gridCol w:w="1268"/>
+        <w:gridCol w:w="2377"/>
+        <w:gridCol w:w="2410"/>
+        <w:gridCol w:w="2835"/>
       </w:tblGrid>
       <w:tr>
         <w:trPr>
@@ -2584,7 +2985,7 @@
         </w:trPr>
         <w:tc>
           <w:tcPr>
-            <w:tcW w:w="1072" w:type="dxa"/>
+            <w:tcW w:w="1034" w:type="dxa"/>
             <w:shd w:val="clear" w:color="auto" w:fill="E7E6E6" w:themeFill="background2"/>
           </w:tcPr>
           <w:p>
@@ -2604,7 +3005,7 @@
         </w:tc>
         <w:tc>
           <w:tcPr>
-            <w:tcW w:w="2307" w:type="dxa"/>
+            <w:tcW w:w="1268" w:type="dxa"/>
             <w:shd w:val="clear" w:color="auto" w:fill="E7E6E6" w:themeFill="background2"/>
           </w:tcPr>
           <w:p>
@@ -2624,7 +3025,7 @@
         </w:tc>
         <w:tc>
           <w:tcPr>
-            <w:tcW w:w="3533" w:type="dxa"/>
+            <w:tcW w:w="2377" w:type="dxa"/>
             <w:shd w:val="clear" w:color="auto" w:fill="E7E6E6" w:themeFill="background2"/>
           </w:tcPr>
           <w:p>
@@ -2638,13 +3039,39 @@
               <w:rPr>
                 <w:b/>
               </w:rPr>
+              <w:t>SALIDA ESPERADA</w:t>
+            </w:r>
+          </w:p>
+        </w:tc>
+        <w:tc>
+          <w:tcPr>
+            <w:tcW w:w="2410" w:type="dxa"/>
+            <w:shd w:val="clear" w:color="auto" w:fill="E7E6E6" w:themeFill="background2"/>
+          </w:tcPr>
+          <w:p>
+            <w:pPr>
+              <w:jc w:val="center"/>
+              <w:rPr>
+                <w:b/>
+              </w:rPr>
+            </w:pPr>
+            <w:r>
+              <w:rPr>
+                <w:b/>
+              </w:rPr>
               <w:t>SALIDA</w:t>
             </w:r>
-          </w:p>
-        </w:tc>
-        <w:tc>
-          <w:tcPr>
-            <w:tcW w:w="2619" w:type="dxa"/>
+            <w:r>
+              <w:rPr>
+                <w:b/>
+              </w:rPr>
+              <w:t xml:space="preserve"> OBTENIDA</w:t>
+            </w:r>
+          </w:p>
+        </w:tc>
+        <w:tc>
+          <w:tcPr>
+            <w:tcW w:w="2835" w:type="dxa"/>
             <w:shd w:val="clear" w:color="auto" w:fill="E7E6E6" w:themeFill="background2"/>
           </w:tcPr>
           <w:p>
@@ -2669,7 +3096,7 @@
         </w:trPr>
         <w:tc>
           <w:tcPr>
-            <w:tcW w:w="1072" w:type="dxa"/>
+            <w:tcW w:w="1034" w:type="dxa"/>
             <w:shd w:val="clear" w:color="auto" w:fill="E7E6E6" w:themeFill="background2"/>
           </w:tcPr>
           <w:p>
@@ -2683,7 +3110,7 @@
         </w:tc>
         <w:tc>
           <w:tcPr>
-            <w:tcW w:w="2307" w:type="dxa"/>
+            <w:tcW w:w="1268" w:type="dxa"/>
           </w:tcPr>
           <w:p>
             <w:pPr>
@@ -2696,7 +3123,7 @@
         </w:tc>
         <w:tc>
           <w:tcPr>
-            <w:tcW w:w="3533" w:type="dxa"/>
+            <w:tcW w:w="2377" w:type="dxa"/>
           </w:tcPr>
           <w:p>
             <w:pPr>
@@ -2711,13 +3138,34 @@
               <w:jc w:val="center"/>
             </w:pPr>
             <w:r>
+              <w:t>=0</w:t>
+            </w:r>
+          </w:p>
+        </w:tc>
+        <w:tc>
+          <w:tcPr>
+            <w:tcW w:w="2410" w:type="dxa"/>
+          </w:tcPr>
+          <w:p>
+            <w:pPr>
+              <w:jc w:val="center"/>
+            </w:pPr>
+            <w:r>
+              <w:t>El número de cada palabra diferente que hay en la frase es:</w:t>
+            </w:r>
+          </w:p>
+          <w:p>
+            <w:pPr>
+              <w:jc w:val="center"/>
+            </w:pPr>
+            <w:r>
               <w:t>=1</w:t>
             </w:r>
           </w:p>
         </w:tc>
         <w:tc>
           <w:tcPr>
-            <w:tcW w:w="2619" w:type="dxa"/>
+            <w:tcW w:w="2835" w:type="dxa"/>
           </w:tcPr>
           <w:p>
             <w:pPr>
@@ -2730,13 +3178,7 @@
               <w:rPr>
                 <w:color w:val="FF0000"/>
               </w:rPr>
-              <w:t>IN</w:t>
-            </w:r>
-            <w:r>
-              <w:rPr>
-                <w:color w:val="FF0000"/>
-              </w:rPr>
-              <w:t>CORRECTA</w:t>
+              <w:t>INCORRECTA</w:t>
             </w:r>
           </w:p>
           <w:p>
@@ -2755,7 +3197,7 @@
         </w:trPr>
         <w:tc>
           <w:tcPr>
-            <w:tcW w:w="1072" w:type="dxa"/>
+            <w:tcW w:w="1034" w:type="dxa"/>
             <w:shd w:val="clear" w:color="auto" w:fill="E7E6E6" w:themeFill="background2"/>
           </w:tcPr>
           <w:p>
@@ -2769,7 +3211,7 @@
         </w:tc>
         <w:tc>
           <w:tcPr>
-            <w:tcW w:w="2307" w:type="dxa"/>
+            <w:tcW w:w="1268" w:type="dxa"/>
           </w:tcPr>
           <w:p>
             <w:pPr>
@@ -2782,7 +3224,7 @@
         </w:tc>
         <w:tc>
           <w:tcPr>
-            <w:tcW w:w="3533" w:type="dxa"/>
+            <w:tcW w:w="2377" w:type="dxa"/>
           </w:tcPr>
           <w:p>
             <w:pPr>
@@ -2797,23 +3239,47 @@
               <w:jc w:val="center"/>
             </w:pPr>
             <w:r>
-              <w:t>a</w:t>
-            </w:r>
-            <w:r>
-              <w:t>=1</w:t>
-            </w:r>
-          </w:p>
-        </w:tc>
-        <w:tc>
-          <w:tcPr>
-            <w:tcW w:w="2619" w:type="dxa"/>
+              <w:t>a=1</w:t>
+            </w:r>
+          </w:p>
+        </w:tc>
+        <w:tc>
+          <w:tcPr>
+            <w:tcW w:w="2410" w:type="dxa"/>
+          </w:tcPr>
+          <w:p>
+            <w:pPr>
+              <w:jc w:val="center"/>
+            </w:pPr>
+            <w:r>
+              <w:t>El número de cada palabra diferente que hay en la frase es:</w:t>
+            </w:r>
+          </w:p>
+          <w:p>
+            <w:pPr>
+              <w:jc w:val="center"/>
+            </w:pPr>
+            <w:r>
+              <w:t>a=1</w:t>
+            </w:r>
+          </w:p>
+        </w:tc>
+        <w:tc>
+          <w:tcPr>
+            <w:tcW w:w="2835" w:type="dxa"/>
           </w:tcPr>
           <w:p>
             <w:pPr>
               <w:jc w:val="both"/>
             </w:pPr>
             <w:r>
-              <w:t>La salida es CORRECTA</w:t>
+              <w:t xml:space="preserve">La salida es </w:t>
+            </w:r>
+            <w:r>
+              <w:rPr>
+                <w:color w:val="36CA02"/>
+              </w:rPr>
+              <w:t>CORRECTA</w:t>
             </w:r>
           </w:p>
         </w:tc>
@@ -2824,7 +3290,7 @@
         </w:trPr>
         <w:tc>
           <w:tcPr>
-            <w:tcW w:w="1072" w:type="dxa"/>
+            <w:tcW w:w="1034" w:type="dxa"/>
             <w:shd w:val="clear" w:color="auto" w:fill="E7E6E6" w:themeFill="background2"/>
           </w:tcPr>
           <w:p>
@@ -2838,7 +3304,7 @@
         </w:tc>
         <w:tc>
           <w:tcPr>
-            <w:tcW w:w="2307" w:type="dxa"/>
+            <w:tcW w:w="1268" w:type="dxa"/>
           </w:tcPr>
           <w:p>
             <w:pPr>
@@ -2851,7 +3317,7 @@
         </w:tc>
         <w:tc>
           <w:tcPr>
-            <w:tcW w:w="3533" w:type="dxa"/>
+            <w:tcW w:w="2377" w:type="dxa"/>
           </w:tcPr>
           <w:p>
             <w:pPr>
@@ -2866,6 +3332,27 @@
               <w:jc w:val="center"/>
             </w:pPr>
             <w:r>
+              <w:t>a=1</w:t>
+            </w:r>
+          </w:p>
+        </w:tc>
+        <w:tc>
+          <w:tcPr>
+            <w:tcW w:w="2410" w:type="dxa"/>
+          </w:tcPr>
+          <w:p>
+            <w:pPr>
+              <w:jc w:val="center"/>
+            </w:pPr>
+            <w:r>
+              <w:t>El número de cada palabra diferente que hay en la frase es:</w:t>
+            </w:r>
+          </w:p>
+          <w:p>
+            <w:pPr>
+              <w:jc w:val="center"/>
+            </w:pPr>
+            <w:r>
               <w:t>=1</w:t>
             </w:r>
           </w:p>
@@ -2880,7 +3367,7 @@
         </w:tc>
         <w:tc>
           <w:tcPr>
-            <w:tcW w:w="2619" w:type="dxa"/>
+            <w:tcW w:w="2835" w:type="dxa"/>
           </w:tcPr>
           <w:p>
             <w:pPr>
@@ -2901,13 +3388,7 @@
               <w:jc w:val="both"/>
             </w:pPr>
             <w:r>
-              <w:t xml:space="preserve">Ya que </w:t>
-            </w:r>
-            <w:r>
-              <w:t>cuenta el espacio como si fuera una palabra</w:t>
-            </w:r>
-            <w:r>
-              <w:t>.</w:t>
+              <w:t>Ya que cuenta el espacio como si fuera una palabra.</w:t>
             </w:r>
           </w:p>
         </w:tc>
@@ -2918,7 +3399,7 @@
         </w:trPr>
         <w:tc>
           <w:tcPr>
-            <w:tcW w:w="1072" w:type="dxa"/>
+            <w:tcW w:w="1034" w:type="dxa"/>
             <w:shd w:val="clear" w:color="auto" w:fill="E7E6E6" w:themeFill="background2"/>
           </w:tcPr>
           <w:p>
@@ -2932,7 +3413,7 @@
         </w:tc>
         <w:tc>
           <w:tcPr>
-            <w:tcW w:w="2307" w:type="dxa"/>
+            <w:tcW w:w="1268" w:type="dxa"/>
           </w:tcPr>
           <w:p>
             <w:pPr>
@@ -2945,7 +3426,7 @@
         </w:tc>
         <w:tc>
           <w:tcPr>
-            <w:tcW w:w="3533" w:type="dxa"/>
+            <w:tcW w:w="2377" w:type="dxa"/>
           </w:tcPr>
           <w:p>
             <w:pPr>
@@ -2960,6 +3441,27 @@
               <w:jc w:val="center"/>
             </w:pPr>
             <w:r>
+              <w:t>a=1</w:t>
+            </w:r>
+          </w:p>
+        </w:tc>
+        <w:tc>
+          <w:tcPr>
+            <w:tcW w:w="2410" w:type="dxa"/>
+          </w:tcPr>
+          <w:p>
+            <w:pPr>
+              <w:jc w:val="center"/>
+            </w:pPr>
+            <w:r>
+              <w:t>El número de cada palabra diferente que hay en la frase es:</w:t>
+            </w:r>
+          </w:p>
+          <w:p>
+            <w:pPr>
+              <w:jc w:val="center"/>
+            </w:pPr>
+            <w:r>
               <w:t>=1</w:t>
             </w:r>
           </w:p>
@@ -2974,7 +3476,7 @@
         </w:tc>
         <w:tc>
           <w:tcPr>
-            <w:tcW w:w="2619" w:type="dxa"/>
+            <w:tcW w:w="2835" w:type="dxa"/>
           </w:tcPr>
           <w:p>
             <w:pPr>
@@ -3006,7 +3508,7 @@
         </w:trPr>
         <w:tc>
           <w:tcPr>
-            <w:tcW w:w="1072" w:type="dxa"/>
+            <w:tcW w:w="1034" w:type="dxa"/>
             <w:shd w:val="clear" w:color="auto" w:fill="E7E6E6" w:themeFill="background2"/>
           </w:tcPr>
           <w:p>
@@ -3020,7 +3522,7 @@
         </w:tc>
         <w:tc>
           <w:tcPr>
-            <w:tcW w:w="2307" w:type="dxa"/>
+            <w:tcW w:w="1268" w:type="dxa"/>
           </w:tcPr>
           <w:p>
             <w:pPr>
@@ -3049,7 +3551,7 @@
         </w:tc>
         <w:tc>
           <w:tcPr>
-            <w:tcW w:w="3533" w:type="dxa"/>
+            <w:tcW w:w="2377" w:type="dxa"/>
           </w:tcPr>
           <w:p>
             <w:pPr>
@@ -3064,23 +3566,47 @@
               <w:jc w:val="center"/>
             </w:pPr>
             <w:r>
-              <w:t>a</w:t>
-            </w:r>
-            <w:r>
-              <w:t>=2</w:t>
-            </w:r>
-          </w:p>
-        </w:tc>
-        <w:tc>
-          <w:tcPr>
-            <w:tcW w:w="2619" w:type="dxa"/>
+              <w:t>a=2</w:t>
+            </w:r>
+          </w:p>
+        </w:tc>
+        <w:tc>
+          <w:tcPr>
+            <w:tcW w:w="2410" w:type="dxa"/>
+          </w:tcPr>
+          <w:p>
+            <w:pPr>
+              <w:jc w:val="center"/>
+            </w:pPr>
+            <w:r>
+              <w:t>El número de cada palabra diferente que hay en la frase es:</w:t>
+            </w:r>
+          </w:p>
+          <w:p>
+            <w:pPr>
+              <w:jc w:val="center"/>
+            </w:pPr>
+            <w:r>
+              <w:t>a=2</w:t>
+            </w:r>
+          </w:p>
+        </w:tc>
+        <w:tc>
+          <w:tcPr>
+            <w:tcW w:w="2835" w:type="dxa"/>
           </w:tcPr>
           <w:p>
             <w:pPr>
               <w:jc w:val="both"/>
             </w:pPr>
             <w:r>
-              <w:t>La salida es CORRECTA</w:t>
+              <w:t xml:space="preserve">La salida es </w:t>
+            </w:r>
+            <w:r>
+              <w:rPr>
+                <w:color w:val="36CA02"/>
+              </w:rPr>
+              <w:t>CORRECTA</w:t>
             </w:r>
           </w:p>
         </w:tc>
@@ -3091,7 +3617,7 @@
         </w:trPr>
         <w:tc>
           <w:tcPr>
-            <w:tcW w:w="1072" w:type="dxa"/>
+            <w:tcW w:w="1034" w:type="dxa"/>
             <w:shd w:val="clear" w:color="auto" w:fill="E7E6E6" w:themeFill="background2"/>
           </w:tcPr>
           <w:p>
@@ -3105,7 +3631,7 @@
         </w:tc>
         <w:tc>
           <w:tcPr>
-            <w:tcW w:w="2307" w:type="dxa"/>
+            <w:tcW w:w="1268" w:type="dxa"/>
           </w:tcPr>
           <w:p>
             <w:pPr>
@@ -3134,7 +3660,7 @@
         </w:tc>
         <w:tc>
           <w:tcPr>
-            <w:tcW w:w="3533" w:type="dxa"/>
+            <w:tcW w:w="2377" w:type="dxa"/>
           </w:tcPr>
           <w:p>
             <w:pPr>
@@ -3149,6 +3675,27 @@
               <w:jc w:val="center"/>
             </w:pPr>
             <w:r>
+              <w:t>a=2</w:t>
+            </w:r>
+          </w:p>
+        </w:tc>
+        <w:tc>
+          <w:tcPr>
+            <w:tcW w:w="2410" w:type="dxa"/>
+          </w:tcPr>
+          <w:p>
+            <w:pPr>
+              <w:jc w:val="center"/>
+            </w:pPr>
+            <w:r>
+              <w:t>El número de cada palabra diferente que hay en la frase es:</w:t>
+            </w:r>
+          </w:p>
+          <w:p>
+            <w:pPr>
+              <w:jc w:val="center"/>
+            </w:pPr>
+            <w:r>
               <w:t>=1</w:t>
             </w:r>
           </w:p>
@@ -3157,16 +3704,13 @@
               <w:jc w:val="center"/>
             </w:pPr>
             <w:r>
-              <w:t>a=</w:t>
-            </w:r>
-            <w:r>
-              <w:t>2</w:t>
-            </w:r>
-          </w:p>
-        </w:tc>
-        <w:tc>
-          <w:tcPr>
-            <w:tcW w:w="2619" w:type="dxa"/>
+              <w:t>a=2</w:t>
+            </w:r>
+          </w:p>
+        </w:tc>
+        <w:tc>
+          <w:tcPr>
+            <w:tcW w:w="2835" w:type="dxa"/>
           </w:tcPr>
           <w:p>
             <w:pPr>
@@ -3187,13 +3731,7 @@
               <w:jc w:val="both"/>
             </w:pPr>
             <w:r>
-              <w:t xml:space="preserve">Ya que cuenta el </w:t>
-            </w:r>
-            <w:r>
-              <w:t xml:space="preserve">segundo </w:t>
-            </w:r>
-            <w:r>
-              <w:t>espacio como si fuera una palabra.</w:t>
+              <w:t>Ya que cuenta el segundo espacio como si fuera una palabra.</w:t>
             </w:r>
           </w:p>
         </w:tc>
@@ -3204,7 +3742,7 @@
         </w:trPr>
         <w:tc>
           <w:tcPr>
-            <w:tcW w:w="1072" w:type="dxa"/>
+            <w:tcW w:w="1034" w:type="dxa"/>
             <w:shd w:val="clear" w:color="auto" w:fill="E7E6E6" w:themeFill="background2"/>
           </w:tcPr>
           <w:p>
@@ -3218,7 +3756,7 @@
         </w:tc>
         <w:tc>
           <w:tcPr>
-            <w:tcW w:w="2307" w:type="dxa"/>
+            <w:tcW w:w="1268" w:type="dxa"/>
           </w:tcPr>
           <w:p>
             <w:pPr>
@@ -3231,7 +3769,7 @@
         </w:tc>
         <w:tc>
           <w:tcPr>
-            <w:tcW w:w="3533" w:type="dxa"/>
+            <w:tcW w:w="2377" w:type="dxa"/>
           </w:tcPr>
           <w:p>
             <w:pPr>
@@ -3246,23 +3784,47 @@
               <w:jc w:val="center"/>
             </w:pPr>
             <w:r>
-              <w:t>oso</w:t>
-            </w:r>
-            <w:r>
-              <w:t>=1</w:t>
-            </w:r>
-          </w:p>
-        </w:tc>
-        <w:tc>
-          <w:tcPr>
-            <w:tcW w:w="2619" w:type="dxa"/>
+              <w:t>oso=1</w:t>
+            </w:r>
+          </w:p>
+        </w:tc>
+        <w:tc>
+          <w:tcPr>
+            <w:tcW w:w="2410" w:type="dxa"/>
+          </w:tcPr>
+          <w:p>
+            <w:pPr>
+              <w:jc w:val="center"/>
+            </w:pPr>
+            <w:r>
+              <w:t>El número de cada palabra diferente que hay en la frase es:</w:t>
+            </w:r>
+          </w:p>
+          <w:p>
+            <w:pPr>
+              <w:jc w:val="center"/>
+            </w:pPr>
+            <w:r>
+              <w:t>oso=1</w:t>
+            </w:r>
+          </w:p>
+        </w:tc>
+        <w:tc>
+          <w:tcPr>
+            <w:tcW w:w="2835" w:type="dxa"/>
           </w:tcPr>
           <w:p>
             <w:pPr>
               <w:jc w:val="both"/>
             </w:pPr>
             <w:r>
-              <w:t>La salida es CORRECTA</w:t>
+              <w:t xml:space="preserve">La salida es </w:t>
+            </w:r>
+            <w:r>
+              <w:rPr>
+                <w:color w:val="36CA02"/>
+              </w:rPr>
+              <w:t>CORRECTA</w:t>
             </w:r>
           </w:p>
         </w:tc>
@@ -3273,7 +3835,7 @@
         </w:trPr>
         <w:tc>
           <w:tcPr>
-            <w:tcW w:w="1072" w:type="dxa"/>
+            <w:tcW w:w="1034" w:type="dxa"/>
             <w:shd w:val="clear" w:color="auto" w:fill="E7E6E6" w:themeFill="background2"/>
           </w:tcPr>
           <w:p>
@@ -3287,7 +3849,7 @@
         </w:tc>
         <w:tc>
           <w:tcPr>
-            <w:tcW w:w="2307" w:type="dxa"/>
+            <w:tcW w:w="1268" w:type="dxa"/>
           </w:tcPr>
           <w:p>
             <w:pPr>
@@ -3300,7 +3862,7 @@
         </w:tc>
         <w:tc>
           <w:tcPr>
-            <w:tcW w:w="3533" w:type="dxa"/>
+            <w:tcW w:w="2377" w:type="dxa"/>
           </w:tcPr>
           <w:p>
             <w:pPr>
@@ -3315,6 +3877,27 @@
               <w:jc w:val="center"/>
             </w:pPr>
             <w:r>
+              <w:t>oso=1</w:t>
+            </w:r>
+          </w:p>
+        </w:tc>
+        <w:tc>
+          <w:tcPr>
+            <w:tcW w:w="2410" w:type="dxa"/>
+          </w:tcPr>
+          <w:p>
+            <w:pPr>
+              <w:jc w:val="center"/>
+            </w:pPr>
+            <w:r>
+              <w:t>El número de cada palabra diferente que hay en la frase es:</w:t>
+            </w:r>
+          </w:p>
+          <w:p>
+            <w:pPr>
+              <w:jc w:val="center"/>
+            </w:pPr>
+            <w:r>
               <w:t>=1</w:t>
             </w:r>
           </w:p>
@@ -3323,16 +3906,13 @@
               <w:jc w:val="center"/>
             </w:pPr>
             <w:r>
-              <w:t>oso</w:t>
-            </w:r>
-            <w:r>
-              <w:t>=1</w:t>
-            </w:r>
-          </w:p>
-        </w:tc>
-        <w:tc>
-          <w:tcPr>
-            <w:tcW w:w="2619" w:type="dxa"/>
+              <w:t>oso=1</w:t>
+            </w:r>
+          </w:p>
+        </w:tc>
+        <w:tc>
+          <w:tcPr>
+            <w:tcW w:w="2835" w:type="dxa"/>
           </w:tcPr>
           <w:p>
             <w:pPr>
@@ -3364,7 +3944,7 @@
         </w:trPr>
         <w:tc>
           <w:tcPr>
-            <w:tcW w:w="1072" w:type="dxa"/>
+            <w:tcW w:w="1034" w:type="dxa"/>
             <w:shd w:val="clear" w:color="auto" w:fill="E7E6E6" w:themeFill="background2"/>
           </w:tcPr>
           <w:p>
@@ -3378,7 +3958,7 @@
         </w:tc>
         <w:tc>
           <w:tcPr>
-            <w:tcW w:w="2307" w:type="dxa"/>
+            <w:tcW w:w="1268" w:type="dxa"/>
           </w:tcPr>
           <w:p>
             <w:pPr>
@@ -3391,7 +3971,7 @@
         </w:tc>
         <w:tc>
           <w:tcPr>
-            <w:tcW w:w="3533" w:type="dxa"/>
+            <w:tcW w:w="2377" w:type="dxa"/>
           </w:tcPr>
           <w:p>
             <w:pPr>
@@ -3406,6 +3986,27 @@
               <w:jc w:val="center"/>
             </w:pPr>
             <w:r>
+              <w:t>oso=1</w:t>
+            </w:r>
+          </w:p>
+        </w:tc>
+        <w:tc>
+          <w:tcPr>
+            <w:tcW w:w="2410" w:type="dxa"/>
+          </w:tcPr>
+          <w:p>
+            <w:pPr>
+              <w:jc w:val="center"/>
+            </w:pPr>
+            <w:r>
+              <w:t>El número de cada palabra diferente que hay en la frase es:</w:t>
+            </w:r>
+          </w:p>
+          <w:p>
+            <w:pPr>
+              <w:jc w:val="center"/>
+            </w:pPr>
+            <w:r>
               <w:t>=1</w:t>
             </w:r>
           </w:p>
@@ -3420,7 +4021,7 @@
         </w:tc>
         <w:tc>
           <w:tcPr>
-            <w:tcW w:w="2619" w:type="dxa"/>
+            <w:tcW w:w="2835" w:type="dxa"/>
           </w:tcPr>
           <w:p>
             <w:pPr>
@@ -3442,6 +4043,107 @@
             </w:pPr>
             <w:r>
               <w:t>Ya que cuenta el espacio como si fuera una palabra.</w:t>
+            </w:r>
+          </w:p>
+        </w:tc>
+      </w:tr>
+      <w:tr>
+        <w:trPr>
+          <w:trHeight w:val="1344"/>
+        </w:trPr>
+        <w:tc>
+          <w:tcPr>
+            <w:tcW w:w="1034" w:type="dxa"/>
+            <w:shd w:val="clear" w:color="auto" w:fill="E7E6E6" w:themeFill="background2"/>
+          </w:tcPr>
+          <w:p>
+            <w:pPr>
+              <w:jc w:val="center"/>
+            </w:pPr>
+            <w:r>
+              <w:t>10</w:t>
+            </w:r>
+          </w:p>
+        </w:tc>
+        <w:tc>
+          <w:tcPr>
+            <w:tcW w:w="1268" w:type="dxa"/>
+          </w:tcPr>
+          <w:p>
+            <w:pPr>
+              <w:jc w:val="center"/>
+            </w:pPr>
+            <w:r>
+              <w:t xml:space="preserve">“oso </w:t>
+            </w:r>
+            <w:proofErr w:type="spellStart"/>
+            <w:r>
+              <w:t>oso</w:t>
+            </w:r>
+            <w:proofErr w:type="spellEnd"/>
+            <w:r>
+              <w:t>”</w:t>
+            </w:r>
+          </w:p>
+        </w:tc>
+        <w:tc>
+          <w:tcPr>
+            <w:tcW w:w="2377" w:type="dxa"/>
+          </w:tcPr>
+          <w:p>
+            <w:pPr>
+              <w:jc w:val="center"/>
+            </w:pPr>
+            <w:r>
+              <w:t>El número de cada palabra diferente que hay en la frase es:</w:t>
+            </w:r>
+          </w:p>
+          <w:p>
+            <w:pPr>
+              <w:jc w:val="center"/>
+            </w:pPr>
+            <w:r>
+              <w:t>oso=2</w:t>
+            </w:r>
+          </w:p>
+        </w:tc>
+        <w:tc>
+          <w:tcPr>
+            <w:tcW w:w="2410" w:type="dxa"/>
+          </w:tcPr>
+          <w:p>
+            <w:pPr>
+              <w:jc w:val="center"/>
+            </w:pPr>
+            <w:r>
+              <w:t>El número de cada palabra diferente que hay en la frase es:</w:t>
+            </w:r>
+          </w:p>
+          <w:p>
+            <w:pPr>
+              <w:jc w:val="center"/>
+            </w:pPr>
+            <w:r>
+              <w:t>oso=2</w:t>
+            </w:r>
+          </w:p>
+        </w:tc>
+        <w:tc>
+          <w:tcPr>
+            <w:tcW w:w="2835" w:type="dxa"/>
+          </w:tcPr>
+          <w:p>
+            <w:pPr>
+              <w:jc w:val="both"/>
+            </w:pPr>
+            <w:r>
+              <w:t xml:space="preserve">La salida es </w:t>
+            </w:r>
+            <w:r>
+              <w:rPr>
+                <w:color w:val="36CA02"/>
+              </w:rPr>
+              <w:t>CORRECTA</w:t>
             </w:r>
           </w:p>
         </w:tc>
@@ -3452,7 +4154,7 @@
         </w:trPr>
         <w:tc>
           <w:tcPr>
-            <w:tcW w:w="1072" w:type="dxa"/>
+            <w:tcW w:w="1034" w:type="dxa"/>
             <w:shd w:val="clear" w:color="auto" w:fill="E7E6E6" w:themeFill="background2"/>
           </w:tcPr>
           <w:p>
@@ -3460,20 +4162,21 @@
               <w:jc w:val="center"/>
             </w:pPr>
             <w:r>
-              <w:t>10</w:t>
-            </w:r>
-          </w:p>
-        </w:tc>
-        <w:tc>
-          <w:tcPr>
-            <w:tcW w:w="2307" w:type="dxa"/>
-          </w:tcPr>
-          <w:p>
-            <w:pPr>
-              <w:jc w:val="center"/>
-            </w:pPr>
-            <w:r>
-              <w:t xml:space="preserve">“oso </w:t>
+              <w:lastRenderedPageBreak/>
+              <w:t>11</w:t>
+            </w:r>
+          </w:p>
+        </w:tc>
+        <w:tc>
+          <w:tcPr>
+            <w:tcW w:w="1268" w:type="dxa"/>
+          </w:tcPr>
+          <w:p>
+            <w:pPr>
+              <w:jc w:val="center"/>
+            </w:pPr>
+            <w:r>
+              <w:t xml:space="preserve">“oso  </w:t>
             </w:r>
             <w:proofErr w:type="spellStart"/>
             <w:r>
@@ -3487,7 +4190,7 @@
         </w:tc>
         <w:tc>
           <w:tcPr>
-            <w:tcW w:w="3533" w:type="dxa"/>
+            <w:tcW w:w="2377" w:type="dxa"/>
           </w:tcPr>
           <w:p>
             <w:pPr>
@@ -3502,23 +4205,63 @@
               <w:jc w:val="center"/>
             </w:pPr>
             <w:r>
-              <w:t>oso</w:t>
-            </w:r>
-            <w:r>
-              <w:t>=2</w:t>
-            </w:r>
-          </w:p>
-        </w:tc>
-        <w:tc>
-          <w:tcPr>
-            <w:tcW w:w="2619" w:type="dxa"/>
+              <w:t>oso=2</w:t>
+            </w:r>
+          </w:p>
+        </w:tc>
+        <w:tc>
+          <w:tcPr>
+            <w:tcW w:w="2410" w:type="dxa"/>
+          </w:tcPr>
+          <w:p>
+            <w:pPr>
+              <w:jc w:val="center"/>
+            </w:pPr>
+            <w:r>
+              <w:t>El número de cada palabra diferente que hay en la frase es:</w:t>
+            </w:r>
+          </w:p>
+          <w:p>
+            <w:pPr>
+              <w:jc w:val="center"/>
+            </w:pPr>
+            <w:r>
+              <w:t>=1</w:t>
+            </w:r>
+          </w:p>
+          <w:p>
+            <w:pPr>
+              <w:jc w:val="center"/>
+            </w:pPr>
+            <w:r>
+              <w:t>oso=2</w:t>
+            </w:r>
+          </w:p>
+        </w:tc>
+        <w:tc>
+          <w:tcPr>
+            <w:tcW w:w="2835" w:type="dxa"/>
           </w:tcPr>
           <w:p>
             <w:pPr>
               <w:jc w:val="both"/>
             </w:pPr>
             <w:r>
-              <w:t>La salida es CORRECTA</w:t>
+              <w:t xml:space="preserve">La salida es </w:t>
+            </w:r>
+            <w:r>
+              <w:rPr>
+                <w:color w:val="FF0000"/>
+              </w:rPr>
+              <w:t>INCORRECTA</w:t>
+            </w:r>
+          </w:p>
+          <w:p>
+            <w:pPr>
+              <w:jc w:val="both"/>
+            </w:pPr>
+            <w:r>
+              <w:t>Ya que cuenta el segundo espacio como si fuera una palabra.</w:t>
             </w:r>
           </w:p>
         </w:tc>
@@ -3529,7 +4272,7 @@
         </w:trPr>
         <w:tc>
           <w:tcPr>
-            <w:tcW w:w="1072" w:type="dxa"/>
+            <w:tcW w:w="1034" w:type="dxa"/>
             <w:shd w:val="clear" w:color="auto" w:fill="E7E6E6" w:themeFill="background2"/>
           </w:tcPr>
           <w:p>
@@ -3537,34 +4280,26 @@
               <w:jc w:val="center"/>
             </w:pPr>
             <w:r>
-              <w:t>11</w:t>
-            </w:r>
-          </w:p>
-        </w:tc>
-        <w:tc>
-          <w:tcPr>
-            <w:tcW w:w="2307" w:type="dxa"/>
-          </w:tcPr>
-          <w:p>
-            <w:pPr>
-              <w:jc w:val="center"/>
-            </w:pPr>
-            <w:r>
-              <w:t xml:space="preserve">“oso  </w:t>
-            </w:r>
-            <w:proofErr w:type="spellStart"/>
-            <w:r>
-              <w:t>oso</w:t>
-            </w:r>
-            <w:proofErr w:type="spellEnd"/>
-            <w:r>
-              <w:t>”</w:t>
-            </w:r>
-          </w:p>
-        </w:tc>
-        <w:tc>
-          <w:tcPr>
-            <w:tcW w:w="3533" w:type="dxa"/>
+              <w:t>12</w:t>
+            </w:r>
+          </w:p>
+        </w:tc>
+        <w:tc>
+          <w:tcPr>
+            <w:tcW w:w="1268" w:type="dxa"/>
+          </w:tcPr>
+          <w:p>
+            <w:pPr>
+              <w:jc w:val="center"/>
+            </w:pPr>
+            <w:r>
+              <w:t>“oso hola”</w:t>
+            </w:r>
+          </w:p>
+        </w:tc>
+        <w:tc>
+          <w:tcPr>
+            <w:tcW w:w="2377" w:type="dxa"/>
           </w:tcPr>
           <w:p>
             <w:pPr>
@@ -3579,6 +4314,144 @@
               <w:jc w:val="center"/>
             </w:pPr>
             <w:r>
+              <w:t>hola=1</w:t>
+            </w:r>
+          </w:p>
+          <w:p>
+            <w:pPr>
+              <w:jc w:val="center"/>
+            </w:pPr>
+            <w:r>
+              <w:t>oso=1</w:t>
+            </w:r>
+          </w:p>
+        </w:tc>
+        <w:tc>
+          <w:tcPr>
+            <w:tcW w:w="2410" w:type="dxa"/>
+          </w:tcPr>
+          <w:p>
+            <w:pPr>
+              <w:jc w:val="center"/>
+            </w:pPr>
+            <w:r>
+              <w:t>El número de cada palabra diferente que hay en la frase es:</w:t>
+            </w:r>
+          </w:p>
+          <w:p>
+            <w:pPr>
+              <w:jc w:val="center"/>
+            </w:pPr>
+            <w:r>
+              <w:t>hola=1</w:t>
+            </w:r>
+          </w:p>
+          <w:p>
+            <w:pPr>
+              <w:jc w:val="center"/>
+            </w:pPr>
+            <w:r>
+              <w:t>oso=1</w:t>
+            </w:r>
+          </w:p>
+        </w:tc>
+        <w:tc>
+          <w:tcPr>
+            <w:tcW w:w="2835" w:type="dxa"/>
+          </w:tcPr>
+          <w:p>
+            <w:pPr>
+              <w:jc w:val="both"/>
+            </w:pPr>
+            <w:r>
+              <w:t xml:space="preserve">La salida es </w:t>
+            </w:r>
+            <w:r>
+              <w:rPr>
+                <w:color w:val="36CA02"/>
+              </w:rPr>
+              <w:t>CORRECTA</w:t>
+            </w:r>
+          </w:p>
+        </w:tc>
+      </w:tr>
+      <w:tr>
+        <w:trPr>
+          <w:trHeight w:val="263"/>
+        </w:trPr>
+        <w:tc>
+          <w:tcPr>
+            <w:tcW w:w="1034" w:type="dxa"/>
+            <w:shd w:val="clear" w:color="auto" w:fill="E7E6E6" w:themeFill="background2"/>
+          </w:tcPr>
+          <w:p>
+            <w:pPr>
+              <w:jc w:val="center"/>
+            </w:pPr>
+            <w:r>
+              <w:t>13</w:t>
+            </w:r>
+          </w:p>
+        </w:tc>
+        <w:tc>
+          <w:tcPr>
+            <w:tcW w:w="1268" w:type="dxa"/>
+          </w:tcPr>
+          <w:p>
+            <w:pPr>
+              <w:jc w:val="center"/>
+            </w:pPr>
+            <w:r>
+              <w:t>“oso  hola ”</w:t>
+            </w:r>
+          </w:p>
+        </w:tc>
+        <w:tc>
+          <w:tcPr>
+            <w:tcW w:w="2377" w:type="dxa"/>
+          </w:tcPr>
+          <w:p>
+            <w:pPr>
+              <w:jc w:val="center"/>
+            </w:pPr>
+            <w:r>
+              <w:t>El número de cada palabra diferente que hay en la frase es:</w:t>
+            </w:r>
+          </w:p>
+          <w:p>
+            <w:pPr>
+              <w:jc w:val="center"/>
+            </w:pPr>
+            <w:r>
+              <w:t>hola=1</w:t>
+            </w:r>
+          </w:p>
+          <w:p>
+            <w:pPr>
+              <w:jc w:val="center"/>
+            </w:pPr>
+            <w:r>
+              <w:t>oso=1</w:t>
+            </w:r>
+          </w:p>
+        </w:tc>
+        <w:tc>
+          <w:tcPr>
+            <w:tcW w:w="2410" w:type="dxa"/>
+          </w:tcPr>
+          <w:p>
+            <w:pPr>
+              <w:jc w:val="center"/>
+            </w:pPr>
+            <w:r>
+              <w:t>El número de cada palabra diferente que hay en la frase es:</w:t>
+            </w:r>
+          </w:p>
+          <w:p>
+            <w:pPr>
+              <w:jc w:val="center"/>
+            </w:pPr>
+            <w:r>
               <w:t>=1</w:t>
             </w:r>
           </w:p>
@@ -3587,16 +4460,21 @@
               <w:jc w:val="center"/>
             </w:pPr>
             <w:r>
-              <w:t>oso</w:t>
-            </w:r>
-            <w:r>
-              <w:t>=2</w:t>
-            </w:r>
-          </w:p>
-        </w:tc>
-        <w:tc>
-          <w:tcPr>
-            <w:tcW w:w="2619" w:type="dxa"/>
+              <w:t>hola=1</w:t>
+            </w:r>
+          </w:p>
+          <w:p>
+            <w:pPr>
+              <w:jc w:val="center"/>
+            </w:pPr>
+            <w:r>
+              <w:t>oso=1</w:t>
+            </w:r>
+          </w:p>
+        </w:tc>
+        <w:tc>
+          <w:tcPr>
+            <w:tcW w:w="2835" w:type="dxa"/>
           </w:tcPr>
           <w:p>
             <w:pPr>
@@ -3628,7 +4506,7 @@
         </w:trPr>
         <w:tc>
           <w:tcPr>
-            <w:tcW w:w="1072" w:type="dxa"/>
+            <w:tcW w:w="1034" w:type="dxa"/>
             <w:shd w:val="clear" w:color="auto" w:fill="E7E6E6" w:themeFill="background2"/>
           </w:tcPr>
           <w:p>
@@ -3636,26 +4514,42 @@
               <w:jc w:val="center"/>
             </w:pPr>
             <w:r>
-              <w:t>12</w:t>
-            </w:r>
-          </w:p>
-        </w:tc>
-        <w:tc>
-          <w:tcPr>
-            <w:tcW w:w="2307" w:type="dxa"/>
-          </w:tcPr>
-          <w:p>
-            <w:pPr>
-              <w:jc w:val="center"/>
-            </w:pPr>
-            <w:r>
-              <w:t>“oso hola”</w:t>
-            </w:r>
-          </w:p>
-        </w:tc>
-        <w:tc>
-          <w:tcPr>
-            <w:tcW w:w="3533" w:type="dxa"/>
+              <w:t>14</w:t>
+            </w:r>
+          </w:p>
+        </w:tc>
+        <w:tc>
+          <w:tcPr>
+            <w:tcW w:w="1268" w:type="dxa"/>
+          </w:tcPr>
+          <w:p>
+            <w:pPr>
+              <w:jc w:val="center"/>
+            </w:pPr>
+            <w:r>
+              <w:t>500 caracteres iguales</w:t>
+            </w:r>
+          </w:p>
+          <w:p>
+            <w:pPr>
+              <w:jc w:val="center"/>
+            </w:pPr>
+            <w:r>
+              <w:t>“</w:t>
+            </w:r>
+            <w:proofErr w:type="spellStart"/>
+            <w:r>
+              <w:t>aaaa</w:t>
+            </w:r>
+            <w:proofErr w:type="spellEnd"/>
+            <w:r>
+              <w:t>…a”</w:t>
+            </w:r>
+          </w:p>
+        </w:tc>
+        <w:tc>
+          <w:tcPr>
+            <w:tcW w:w="2377" w:type="dxa"/>
           </w:tcPr>
           <w:p>
             <w:pPr>
@@ -3669,32 +4563,177 @@
             <w:pPr>
               <w:jc w:val="center"/>
             </w:pPr>
-            <w:r>
-              <w:t>hola</w:t>
-            </w:r>
-            <w:r>
-              <w:t>=1</w:t>
-            </w:r>
-          </w:p>
-          <w:p>
-            <w:pPr>
-              <w:jc w:val="center"/>
-            </w:pPr>
-            <w:r>
-              <w:t>oso=1</w:t>
-            </w:r>
-          </w:p>
-        </w:tc>
-        <w:tc>
-          <w:tcPr>
-            <w:tcW w:w="2619" w:type="dxa"/>
+            <w:proofErr w:type="spellStart"/>
+            <w:r>
+              <w:t>aaaa</w:t>
+            </w:r>
+            <w:proofErr w:type="spellEnd"/>
+            <w:r>
+              <w:t>…a=1</w:t>
+            </w:r>
+          </w:p>
+        </w:tc>
+        <w:tc>
+          <w:tcPr>
+            <w:tcW w:w="2410" w:type="dxa"/>
+          </w:tcPr>
+          <w:p>
+            <w:pPr>
+              <w:jc w:val="center"/>
+            </w:pPr>
+            <w:r>
+              <w:t>El número de cada palabra diferente que hay en la frase es:</w:t>
+            </w:r>
+          </w:p>
+          <w:p>
+            <w:pPr>
+              <w:jc w:val="center"/>
+            </w:pPr>
+            <w:proofErr w:type="spellStart"/>
+            <w:r>
+              <w:t>aaaa</w:t>
+            </w:r>
+            <w:proofErr w:type="spellEnd"/>
+            <w:r>
+              <w:t>…a=1</w:t>
+            </w:r>
+          </w:p>
+        </w:tc>
+        <w:tc>
+          <w:tcPr>
+            <w:tcW w:w="2835" w:type="dxa"/>
           </w:tcPr>
           <w:p>
             <w:pPr>
               <w:jc w:val="both"/>
             </w:pPr>
             <w:r>
-              <w:t>La salida es CORRECTA</w:t>
+              <w:t xml:space="preserve">La salida es </w:t>
+            </w:r>
+            <w:r>
+              <w:rPr>
+                <w:color w:val="36CA02"/>
+              </w:rPr>
+              <w:t>CORRECTA</w:t>
+            </w:r>
+          </w:p>
+        </w:tc>
+      </w:tr>
+      <w:tr>
+        <w:trPr>
+          <w:trHeight w:val="278"/>
+        </w:trPr>
+        <w:tc>
+          <w:tcPr>
+            <w:tcW w:w="1034" w:type="dxa"/>
+            <w:shd w:val="clear" w:color="auto" w:fill="E7E6E6" w:themeFill="background2"/>
+          </w:tcPr>
+          <w:p>
+            <w:pPr>
+              <w:jc w:val="center"/>
+            </w:pPr>
+            <w:r>
+              <w:t>15</w:t>
+            </w:r>
+          </w:p>
+        </w:tc>
+        <w:tc>
+          <w:tcPr>
+            <w:tcW w:w="1268" w:type="dxa"/>
+          </w:tcPr>
+          <w:p>
+            <w:pPr>
+              <w:jc w:val="center"/>
+            </w:pPr>
+            <w:r>
+              <w:t>499 caracteres iguales</w:t>
+            </w:r>
+          </w:p>
+          <w:p>
+            <w:pPr>
+              <w:jc w:val="center"/>
+            </w:pPr>
+            <w:r>
+              <w:t>“</w:t>
+            </w:r>
+            <w:proofErr w:type="spellStart"/>
+            <w:r>
+              <w:t>aaaa</w:t>
+            </w:r>
+            <w:proofErr w:type="spellEnd"/>
+            <w:r>
+              <w:t>…a”</w:t>
+            </w:r>
+          </w:p>
+        </w:tc>
+        <w:tc>
+          <w:tcPr>
+            <w:tcW w:w="2377" w:type="dxa"/>
+          </w:tcPr>
+          <w:p>
+            <w:pPr>
+              <w:jc w:val="center"/>
+            </w:pPr>
+            <w:r>
+              <w:t>El número de cada palabra diferente que hay en la frase es:</w:t>
+            </w:r>
+          </w:p>
+          <w:p>
+            <w:pPr>
+              <w:jc w:val="center"/>
+            </w:pPr>
+            <w:proofErr w:type="spellStart"/>
+            <w:r>
+              <w:t>aaaa</w:t>
+            </w:r>
+            <w:proofErr w:type="spellEnd"/>
+            <w:r>
+              <w:t>…a=1</w:t>
+            </w:r>
+          </w:p>
+        </w:tc>
+        <w:tc>
+          <w:tcPr>
+            <w:tcW w:w="2410" w:type="dxa"/>
+          </w:tcPr>
+          <w:p>
+            <w:pPr>
+              <w:jc w:val="center"/>
+            </w:pPr>
+            <w:r>
+              <w:t>El número de cada palabra diferente que hay en la frase es:</w:t>
+            </w:r>
+          </w:p>
+          <w:p>
+            <w:pPr>
+              <w:jc w:val="center"/>
+            </w:pPr>
+            <w:proofErr w:type="spellStart"/>
+            <w:r>
+              <w:t>aaaa</w:t>
+            </w:r>
+            <w:proofErr w:type="spellEnd"/>
+            <w:r>
+              <w:t>…a=1</w:t>
+            </w:r>
+          </w:p>
+        </w:tc>
+        <w:tc>
+          <w:tcPr>
+            <w:tcW w:w="2835" w:type="dxa"/>
+          </w:tcPr>
+          <w:p>
+            <w:pPr>
+              <w:jc w:val="both"/>
+            </w:pPr>
+            <w:r>
+              <w:t xml:space="preserve">La salida es </w:t>
+            </w:r>
+            <w:r>
+              <w:rPr>
+                <w:color w:val="36CA02"/>
+              </w:rPr>
+              <w:t>CORRECTA</w:t>
             </w:r>
           </w:p>
         </w:tc>
@@ -3705,7 +4744,7 @@
         </w:trPr>
         <w:tc>
           <w:tcPr>
-            <w:tcW w:w="1072" w:type="dxa"/>
+            <w:tcW w:w="1034" w:type="dxa"/>
             <w:shd w:val="clear" w:color="auto" w:fill="E7E6E6" w:themeFill="background2"/>
           </w:tcPr>
           <w:p>
@@ -3713,26 +4752,42 @@
               <w:jc w:val="center"/>
             </w:pPr>
             <w:r>
-              <w:t>13</w:t>
-            </w:r>
-          </w:p>
-        </w:tc>
-        <w:tc>
-          <w:tcPr>
-            <w:tcW w:w="2307" w:type="dxa"/>
-          </w:tcPr>
-          <w:p>
-            <w:pPr>
-              <w:jc w:val="center"/>
-            </w:pPr>
-            <w:r>
-              <w:t>“oso  hola ”</w:t>
-            </w:r>
-          </w:p>
-        </w:tc>
-        <w:tc>
-          <w:tcPr>
-            <w:tcW w:w="3533" w:type="dxa"/>
+              <w:t>16</w:t>
+            </w:r>
+          </w:p>
+        </w:tc>
+        <w:tc>
+          <w:tcPr>
+            <w:tcW w:w="1268" w:type="dxa"/>
+          </w:tcPr>
+          <w:p>
+            <w:pPr>
+              <w:jc w:val="center"/>
+            </w:pPr>
+            <w:r>
+              <w:t>501 caracteres iguales</w:t>
+            </w:r>
+          </w:p>
+          <w:p>
+            <w:pPr>
+              <w:jc w:val="center"/>
+            </w:pPr>
+            <w:r>
+              <w:t>“</w:t>
+            </w:r>
+            <w:proofErr w:type="spellStart"/>
+            <w:r>
+              <w:t>aaaa</w:t>
+            </w:r>
+            <w:proofErr w:type="spellEnd"/>
+            <w:r>
+              <w:t>…a”</w:t>
+            </w:r>
+          </w:p>
+        </w:tc>
+        <w:tc>
+          <w:tcPr>
+            <w:tcW w:w="2377" w:type="dxa"/>
           </w:tcPr>
           <w:p>
             <w:pPr>
@@ -3746,30 +4801,45 @@
             <w:pPr>
               <w:jc w:val="center"/>
             </w:pPr>
-            <w:r>
-              <w:t>=1</w:t>
-            </w:r>
-          </w:p>
-          <w:p>
-            <w:pPr>
-              <w:jc w:val="center"/>
-            </w:pPr>
-            <w:r>
-              <w:t>hola=1</w:t>
-            </w:r>
-          </w:p>
-          <w:p>
-            <w:pPr>
-              <w:jc w:val="center"/>
-            </w:pPr>
-            <w:r>
-              <w:t>oso=1</w:t>
-            </w:r>
-          </w:p>
-        </w:tc>
-        <w:tc>
-          <w:tcPr>
-            <w:tcW w:w="2619" w:type="dxa"/>
+            <w:proofErr w:type="spellStart"/>
+            <w:r>
+              <w:t>aaaa</w:t>
+            </w:r>
+            <w:proofErr w:type="spellEnd"/>
+            <w:r>
+              <w:t>…a=1</w:t>
+            </w:r>
+          </w:p>
+        </w:tc>
+        <w:tc>
+          <w:tcPr>
+            <w:tcW w:w="2410" w:type="dxa"/>
+          </w:tcPr>
+          <w:p>
+            <w:pPr>
+              <w:jc w:val="center"/>
+            </w:pPr>
+            <w:r>
+              <w:t>El número de cada palabra diferente que hay en la frase es:</w:t>
+            </w:r>
+          </w:p>
+          <w:p>
+            <w:pPr>
+              <w:jc w:val="center"/>
+            </w:pPr>
+            <w:proofErr w:type="spellStart"/>
+            <w:r>
+              <w:t>aaaa</w:t>
+            </w:r>
+            <w:proofErr w:type="spellEnd"/>
+            <w:r>
+              <w:t>…a=1</w:t>
+            </w:r>
+          </w:p>
+        </w:tc>
+        <w:tc>
+          <w:tcPr>
+            <w:tcW w:w="2835" w:type="dxa"/>
           </w:tcPr>
           <w:p>
             <w:pPr>
@@ -3780,282 +4850,9 @@
             </w:r>
             <w:r>
               <w:rPr>
-                <w:color w:val="FF0000"/>
-              </w:rPr>
-              <w:t>INCORRECTA</w:t>
-            </w:r>
-          </w:p>
-          <w:p>
-            <w:pPr>
-              <w:jc w:val="both"/>
-            </w:pPr>
-            <w:r>
-              <w:t>Ya que cuenta el segundo espacio como si fuera una palabra.</w:t>
-            </w:r>
-          </w:p>
-        </w:tc>
-      </w:tr>
-      <w:tr>
-        <w:trPr>
-          <w:trHeight w:val="278"/>
-        </w:trPr>
-        <w:tc>
-          <w:tcPr>
-            <w:tcW w:w="1072" w:type="dxa"/>
-            <w:shd w:val="clear" w:color="auto" w:fill="E7E6E6" w:themeFill="background2"/>
-          </w:tcPr>
-          <w:p>
-            <w:pPr>
-              <w:jc w:val="center"/>
-            </w:pPr>
-            <w:r>
-              <w:lastRenderedPageBreak/>
-              <w:t>14</w:t>
-            </w:r>
-          </w:p>
-        </w:tc>
-        <w:tc>
-          <w:tcPr>
-            <w:tcW w:w="2307" w:type="dxa"/>
-          </w:tcPr>
-          <w:p>
-            <w:pPr>
-              <w:jc w:val="center"/>
-            </w:pPr>
-            <w:r>
-              <w:t>500 caracteres iguales</w:t>
-            </w:r>
-          </w:p>
-          <w:p>
-            <w:pPr>
-              <w:jc w:val="center"/>
-            </w:pPr>
-            <w:r>
-              <w:t>“</w:t>
-            </w:r>
-            <w:proofErr w:type="spellStart"/>
-            <w:r>
-              <w:t>aaaa</w:t>
-            </w:r>
-            <w:proofErr w:type="spellEnd"/>
-            <w:r>
-              <w:t>…a”</w:t>
-            </w:r>
-          </w:p>
-        </w:tc>
-        <w:tc>
-          <w:tcPr>
-            <w:tcW w:w="3533" w:type="dxa"/>
-          </w:tcPr>
-          <w:p>
-            <w:pPr>
-              <w:jc w:val="center"/>
-            </w:pPr>
-            <w:r>
-              <w:t>El número de cada palabra diferente que hay en la frase es:</w:t>
-            </w:r>
-          </w:p>
-          <w:p>
-            <w:pPr>
-              <w:jc w:val="center"/>
-            </w:pPr>
-            <w:proofErr w:type="spellStart"/>
-            <w:r>
-              <w:t>aaaa</w:t>
-            </w:r>
-            <w:proofErr w:type="spellEnd"/>
-            <w:r>
-              <w:t>…a</w:t>
-            </w:r>
-            <w:r>
-              <w:t>=1</w:t>
-            </w:r>
-          </w:p>
-        </w:tc>
-        <w:tc>
-          <w:tcPr>
-            <w:tcW w:w="2619" w:type="dxa"/>
-          </w:tcPr>
-          <w:p>
-            <w:pPr>
-              <w:jc w:val="both"/>
-            </w:pPr>
-            <w:r>
-              <w:t>La salida es CORRECTA</w:t>
-            </w:r>
-          </w:p>
-        </w:tc>
-      </w:tr>
-      <w:tr>
-        <w:trPr>
-          <w:trHeight w:val="278"/>
-        </w:trPr>
-        <w:tc>
-          <w:tcPr>
-            <w:tcW w:w="1072" w:type="dxa"/>
-            <w:shd w:val="clear" w:color="auto" w:fill="E7E6E6" w:themeFill="background2"/>
-          </w:tcPr>
-          <w:p>
-            <w:pPr>
-              <w:jc w:val="center"/>
-            </w:pPr>
-            <w:r>
-              <w:t>15</w:t>
-            </w:r>
-          </w:p>
-        </w:tc>
-        <w:tc>
-          <w:tcPr>
-            <w:tcW w:w="2307" w:type="dxa"/>
-          </w:tcPr>
-          <w:p>
-            <w:pPr>
-              <w:jc w:val="center"/>
-            </w:pPr>
-            <w:r>
-              <w:t>499 caracteres iguales</w:t>
-            </w:r>
-          </w:p>
-          <w:p>
-            <w:pPr>
-              <w:jc w:val="center"/>
-            </w:pPr>
-            <w:r>
-              <w:t>“</w:t>
-            </w:r>
-            <w:proofErr w:type="spellStart"/>
-            <w:r>
-              <w:t>aaaa</w:t>
-            </w:r>
-            <w:proofErr w:type="spellEnd"/>
-            <w:r>
-              <w:t>…a”</w:t>
-            </w:r>
-          </w:p>
-        </w:tc>
-        <w:tc>
-          <w:tcPr>
-            <w:tcW w:w="3533" w:type="dxa"/>
-          </w:tcPr>
-          <w:p>
-            <w:pPr>
-              <w:jc w:val="center"/>
-            </w:pPr>
-            <w:r>
-              <w:t>El número de cada palabra diferente que hay en la frase es:</w:t>
-            </w:r>
-          </w:p>
-          <w:p>
-            <w:pPr>
-              <w:jc w:val="center"/>
-            </w:pPr>
-            <w:proofErr w:type="spellStart"/>
-            <w:r>
-              <w:t>aaaa</w:t>
-            </w:r>
-            <w:proofErr w:type="spellEnd"/>
-            <w:r>
-              <w:t>…a=1</w:t>
-            </w:r>
-          </w:p>
-        </w:tc>
-        <w:tc>
-          <w:tcPr>
-            <w:tcW w:w="2619" w:type="dxa"/>
-          </w:tcPr>
-          <w:p>
-            <w:pPr>
-              <w:jc w:val="both"/>
-            </w:pPr>
-            <w:r>
-              <w:t>La salida es CORRECTA</w:t>
-            </w:r>
-          </w:p>
-        </w:tc>
-      </w:tr>
-      <w:tr>
-        <w:trPr>
-          <w:trHeight w:val="263"/>
-        </w:trPr>
-        <w:tc>
-          <w:tcPr>
-            <w:tcW w:w="1072" w:type="dxa"/>
-            <w:shd w:val="clear" w:color="auto" w:fill="E7E6E6" w:themeFill="background2"/>
-          </w:tcPr>
-          <w:p>
-            <w:pPr>
-              <w:jc w:val="center"/>
-            </w:pPr>
-            <w:r>
-              <w:t>16</w:t>
-            </w:r>
-          </w:p>
-        </w:tc>
-        <w:tc>
-          <w:tcPr>
-            <w:tcW w:w="2307" w:type="dxa"/>
-          </w:tcPr>
-          <w:p>
-            <w:pPr>
-              <w:jc w:val="center"/>
-            </w:pPr>
-            <w:r>
-              <w:t>501 caracteres iguales</w:t>
-            </w:r>
-          </w:p>
-          <w:p>
-            <w:pPr>
-              <w:jc w:val="center"/>
-            </w:pPr>
-            <w:r>
-              <w:t>“</w:t>
-            </w:r>
-            <w:proofErr w:type="spellStart"/>
-            <w:r>
-              <w:t>aaaa</w:t>
-            </w:r>
-            <w:proofErr w:type="spellEnd"/>
-            <w:r>
-              <w:t>…a”</w:t>
-            </w:r>
-          </w:p>
-        </w:tc>
-        <w:tc>
-          <w:tcPr>
-            <w:tcW w:w="3533" w:type="dxa"/>
-          </w:tcPr>
-          <w:p>
-            <w:pPr>
-              <w:jc w:val="center"/>
-            </w:pPr>
-            <w:r>
-              <w:t>El número de cada palabra diferente que hay en la frase es:</w:t>
-            </w:r>
-          </w:p>
-          <w:p>
-            <w:pPr>
-              <w:jc w:val="center"/>
-            </w:pPr>
-            <w:proofErr w:type="spellStart"/>
-            <w:r>
-              <w:t>aaaa</w:t>
-            </w:r>
-            <w:proofErr w:type="spellEnd"/>
-            <w:r>
-              <w:t>…a=1</w:t>
-            </w:r>
-          </w:p>
-        </w:tc>
-        <w:tc>
-          <w:tcPr>
-            <w:tcW w:w="2619" w:type="dxa"/>
-          </w:tcPr>
-          <w:p>
-            <w:pPr>
-              <w:jc w:val="both"/>
-            </w:pPr>
-            <w:r>
-              <w:t>La salida es CORRECTA</w:t>
+                <w:color w:val="36CA02"/>
+              </w:rPr>
+              <w:t>CORRECTA</w:t>
             </w:r>
           </w:p>
         </w:tc>
@@ -4066,7 +4863,7 @@
         </w:trPr>
         <w:tc>
           <w:tcPr>
-            <w:tcW w:w="1072" w:type="dxa"/>
+            <w:tcW w:w="1034" w:type="dxa"/>
             <w:shd w:val="clear" w:color="auto" w:fill="E7E6E6" w:themeFill="background2"/>
           </w:tcPr>
           <w:p>
@@ -4080,7 +4877,7 @@
         </w:tc>
         <w:tc>
           <w:tcPr>
-            <w:tcW w:w="2307" w:type="dxa"/>
+            <w:tcW w:w="1268" w:type="dxa"/>
           </w:tcPr>
           <w:p>
             <w:pPr>
@@ -4093,7 +4890,7 @@
         </w:tc>
         <w:tc>
           <w:tcPr>
-            <w:tcW w:w="3533" w:type="dxa"/>
+            <w:tcW w:w="2377" w:type="dxa"/>
           </w:tcPr>
           <w:p>
             <w:pPr>
@@ -4108,23 +4905,47 @@
               <w:jc w:val="center"/>
             </w:pPr>
             <w:r>
-              <w:t>&amp;</w:t>
-            </w:r>
-            <w:r>
-              <w:t>=1</w:t>
-            </w:r>
-          </w:p>
-        </w:tc>
-        <w:tc>
-          <w:tcPr>
-            <w:tcW w:w="2619" w:type="dxa"/>
+              <w:t>&amp;=1</w:t>
+            </w:r>
+          </w:p>
+        </w:tc>
+        <w:tc>
+          <w:tcPr>
+            <w:tcW w:w="2410" w:type="dxa"/>
+          </w:tcPr>
+          <w:p>
+            <w:pPr>
+              <w:jc w:val="center"/>
+            </w:pPr>
+            <w:r>
+              <w:t>El número de cada palabra diferente que hay en la frase es:</w:t>
+            </w:r>
+          </w:p>
+          <w:p>
+            <w:pPr>
+              <w:jc w:val="center"/>
+            </w:pPr>
+            <w:r>
+              <w:t>&amp;=1</w:t>
+            </w:r>
+          </w:p>
+        </w:tc>
+        <w:tc>
+          <w:tcPr>
+            <w:tcW w:w="2835" w:type="dxa"/>
           </w:tcPr>
           <w:p>
             <w:pPr>
               <w:jc w:val="both"/>
             </w:pPr>
             <w:r>
-              <w:t>La salida es CORRECTA</w:t>
+              <w:t xml:space="preserve">La salida es </w:t>
+            </w:r>
+            <w:r>
+              <w:rPr>
+                <w:color w:val="36CA02"/>
+              </w:rPr>
+              <w:t>CORRECTA</w:t>
             </w:r>
           </w:p>
         </w:tc>
@@ -4135,7 +4956,7 @@
         </w:trPr>
         <w:tc>
           <w:tcPr>
-            <w:tcW w:w="1072" w:type="dxa"/>
+            <w:tcW w:w="1034" w:type="dxa"/>
             <w:shd w:val="clear" w:color="auto" w:fill="E7E6E6" w:themeFill="background2"/>
           </w:tcPr>
           <w:p>
@@ -4149,7 +4970,7 @@
         </w:tc>
         <w:tc>
           <w:tcPr>
-            <w:tcW w:w="2307" w:type="dxa"/>
+            <w:tcW w:w="1268" w:type="dxa"/>
           </w:tcPr>
           <w:p>
             <w:pPr>
@@ -4178,7 +4999,7 @@
         </w:tc>
         <w:tc>
           <w:tcPr>
-            <w:tcW w:w="3533" w:type="dxa"/>
+            <w:tcW w:w="2377" w:type="dxa"/>
           </w:tcPr>
           <w:p>
             <w:pPr>
@@ -4193,6 +5014,27 @@
               <w:jc w:val="center"/>
             </w:pPr>
             <w:r>
+              <w:t>a=2</w:t>
+            </w:r>
+          </w:p>
+        </w:tc>
+        <w:tc>
+          <w:tcPr>
+            <w:tcW w:w="2410" w:type="dxa"/>
+          </w:tcPr>
+          <w:p>
+            <w:pPr>
+              <w:jc w:val="center"/>
+            </w:pPr>
+            <w:r>
+              <w:t>El número de cada palabra diferente que hay en la frase es:</w:t>
+            </w:r>
+          </w:p>
+          <w:p>
+            <w:pPr>
+              <w:jc w:val="center"/>
+            </w:pPr>
+            <w:r>
               <w:t>=3</w:t>
             </w:r>
           </w:p>
@@ -4201,16 +5043,13 @@
               <w:jc w:val="center"/>
             </w:pPr>
             <w:r>
-              <w:t>a</w:t>
-            </w:r>
-            <w:r>
-              <w:t>=2</w:t>
-            </w:r>
-          </w:p>
-        </w:tc>
-        <w:tc>
-          <w:tcPr>
-            <w:tcW w:w="2619" w:type="dxa"/>
+              <w:t>a=2</w:t>
+            </w:r>
+          </w:p>
+        </w:tc>
+        <w:tc>
+          <w:tcPr>
+            <w:tcW w:w="2835" w:type="dxa"/>
           </w:tcPr>
           <w:p>
             <w:pPr>
@@ -4231,13 +5070,7 @@
               <w:jc w:val="both"/>
             </w:pPr>
             <w:r>
-              <w:t xml:space="preserve">Ya que cuenta el </w:t>
-            </w:r>
-            <w:r>
-              <w:t xml:space="preserve">a partir del </w:t>
-            </w:r>
-            <w:r>
-              <w:t>segundo espacio como si fuera una palabra.</w:t>
+              <w:t>Ya que cuenta el a partir del segundo espacio como si fuera una palabra.</w:t>
             </w:r>
           </w:p>
         </w:tc>
@@ -4330,6 +5163,7 @@
         <w:jc w:val="both"/>
       </w:pPr>
       <w:r>
+        <w:lastRenderedPageBreak/>
         <w:t>- Al introducir más de un espacio, cada uno de ellos después del primero lo cuenta como una palabra.</w:t>
       </w:r>
     </w:p>
@@ -4353,23 +5187,6 @@
         <w:t xml:space="preserve"> bien las palabras y no identifique los espacios como palabras.</w:t>
       </w:r>
     </w:p>
-    <w:p>
-      <w:pPr>
-        <w:jc w:val="both"/>
-      </w:pPr>
-    </w:p>
-    <w:p>
-      <w:pPr>
-        <w:jc w:val="both"/>
-      </w:pPr>
-    </w:p>
-    <w:p/>
-    <w:p/>
-    <w:p/>
-    <w:p/>
-    <w:p/>
-    <w:p/>
-    <w:p/>
     <w:p>
       <w:pPr>
         <w:rPr>
@@ -4383,7 +5200,6 @@
           <w:sz w:val="28"/>
           <w:szCs w:val="28"/>
         </w:rPr>
-        <w:lastRenderedPageBreak/>
         <w:t xml:space="preserve">- </w:t>
       </w:r>
       <w:r>
@@ -5297,18 +6113,29 @@
       </w:pPr>
     </w:p>
     <w:p>
-      <w:r>
-        <w:t xml:space="preserve">Durante las pruebas de caja negra se cubren todos los supuestos del método </w:t>
-      </w:r>
-      <w:r>
-        <w:t xml:space="preserve">menos cuando no entra en el </w:t>
+      <w:pPr>
+        <w:rPr>
+          <w:b/>
+        </w:rPr>
+      </w:pPr>
+      <w:r>
+        <w:rPr>
+          <w:b/>
+        </w:rPr>
+        <w:t xml:space="preserve">Durante las pruebas de caja negra se cubren todos los supuestos del método menos cuando no entra en el </w:t>
       </w:r>
       <w:proofErr w:type="spellStart"/>
       <w:r>
+        <w:rPr>
+          <w:b/>
+        </w:rPr>
         <w:t>while</w:t>
       </w:r>
       <w:proofErr w:type="spellEnd"/>
       <w:r>
+        <w:rPr>
+          <w:b/>
+        </w:rPr>
         <w:t>.</w:t>
       </w:r>
     </w:p>
@@ -5565,41 +6392,49 @@
               <w:jc w:val="center"/>
               <w:rPr>
                 <w:rFonts w:cstheme="minorHAnsi"/>
-                <w:color w:val="000000"/>
               </w:rPr>
             </w:pPr>
             <w:r>
               <w:rPr>
                 <w:rFonts w:cstheme="minorHAnsi"/>
-                <w:color w:val="FF0000"/>
-              </w:rPr>
-              <w:t xml:space="preserve">NO CUMPLE. </w:t>
-            </w:r>
-            <w:r>
-              <w:t>S</w:t>
-            </w:r>
-            <w:r>
+                <w:color w:val="36CA02"/>
+              </w:rPr>
+              <w:t>CUMPLE</w:t>
+            </w:r>
+            <w:r>
+              <w:rPr>
+                <w:rFonts w:cstheme="minorHAnsi"/>
+              </w:rPr>
+              <w:t>.</w:t>
+            </w:r>
+          </w:p>
+          <w:p>
+            <w:pPr>
+              <w:jc w:val="center"/>
               <w:rPr>
                 <w:rFonts w:cstheme="minorHAnsi"/>
                 <w:color w:val="000000"/>
               </w:rPr>
-              <w:t xml:space="preserve">iempre pasa por el </w:t>
+            </w:pPr>
+            <w:r>
+              <w:rPr>
+                <w:rFonts w:cstheme="minorHAnsi"/>
+              </w:rPr>
+              <w:t xml:space="preserve">No existe el caso que No pase por el </w:t>
             </w:r>
             <w:proofErr w:type="spellStart"/>
             <w:r>
               <w:rPr>
                 <w:rFonts w:cstheme="minorHAnsi"/>
-                <w:color w:val="000000"/>
-              </w:rPr>
-              <w:t>while</w:t>
+              </w:rPr>
+              <w:t>While</w:t>
             </w:r>
             <w:proofErr w:type="spellEnd"/>
             <w:r>
               <w:rPr>
                 <w:rFonts w:cstheme="minorHAnsi"/>
-                <w:color w:val="000000"/>
-              </w:rPr>
-              <w:t xml:space="preserve"> al menos 1 vez.</w:t>
+              </w:rPr>
+              <w:t>.</w:t>
             </w:r>
           </w:p>
         </w:tc>
@@ -5642,6 +6477,38 @@
       <w:r>
         <w:t>.</w:t>
       </w:r>
+    </w:p>
+    <w:p>
+      <w:pPr>
+        <w:jc w:val="both"/>
+        <w:rPr>
+          <w:rFonts w:cstheme="minorHAnsi"/>
+          <w:color w:val="000000"/>
+        </w:rPr>
+      </w:pPr>
+      <w:r>
+        <w:rPr>
+          <w:rFonts w:cstheme="minorHAnsi"/>
+          <w:color w:val="000000"/>
+        </w:rPr>
+        <w:t xml:space="preserve">Con cualquier entrada de la caja de texto entra en el </w:t>
+      </w:r>
+      <w:proofErr w:type="spellStart"/>
+      <w:r>
+        <w:rPr>
+          <w:rFonts w:cstheme="minorHAnsi"/>
+          <w:color w:val="000000"/>
+        </w:rPr>
+        <w:t>while</w:t>
+      </w:r>
+      <w:proofErr w:type="spellEnd"/>
+      <w:r>
+        <w:rPr>
+          <w:rFonts w:cstheme="minorHAnsi"/>
+          <w:color w:val="000000"/>
+        </w:rPr>
+        <w:t xml:space="preserve"> así que el supuesto de que no se ejecute nunca no se cumple. </w:t>
+      </w:r>
       <w:bookmarkStart w:id="0" w:name="_GoBack"/>
       <w:bookmarkEnd w:id="0"/>
     </w:p>
@@ -5655,67 +6522,21 @@
       </w:pPr>
       <w:r>
         <w:rPr>
-          <w:rFonts w:cstheme="minorHAnsi"/>
-          <w:color w:val="000000"/>
-        </w:rPr>
-        <w:t xml:space="preserve">Con cualquier entrada de la caja de texto entra en el </w:t>
+          <w:b/>
+        </w:rPr>
+        <w:t>Conclusión:</w:t>
+      </w:r>
+      <w:r>
+        <w:t xml:space="preserve"> hay que revisar la aplicación para que lea bien las palabras y no pase por el </w:t>
       </w:r>
       <w:proofErr w:type="spellStart"/>
       <w:r>
-        <w:rPr>
-          <w:rFonts w:cstheme="minorHAnsi"/>
-          <w:color w:val="000000"/>
-        </w:rPr>
         <w:t>while</w:t>
       </w:r>
       <w:proofErr w:type="spellEnd"/>
       <w:r>
-        <w:rPr>
-          <w:rFonts w:cstheme="minorHAnsi"/>
-          <w:color w:val="000000"/>
-        </w:rPr>
-        <w:t xml:space="preserve"> así que el supuesto de que no se ejecute nunca no se cumple. Esto es derivado de los errores encontrados en las pruebas de caja negra.</w:t>
-      </w:r>
-    </w:p>
-    <w:p>
-      <w:pPr>
-        <w:jc w:val="both"/>
-      </w:pPr>
-      <w:r>
-        <w:rPr>
-          <w:b/>
-        </w:rPr>
-        <w:t>Conclusión:</w:t>
-      </w:r>
-      <w:r>
-        <w:t xml:space="preserve"> hay que revisar la aplicación para que </w:t>
-      </w:r>
-      <w:r>
-        <w:t xml:space="preserve">lea </w:t>
-      </w:r>
-      <w:r>
-        <w:t xml:space="preserve">bien las palabras y no </w:t>
-      </w:r>
-      <w:r>
-        <w:t xml:space="preserve">pase por el </w:t>
-      </w:r>
-      <w:proofErr w:type="spellStart"/>
-      <w:r>
-        <w:t>while</w:t>
-      </w:r>
-      <w:proofErr w:type="spellEnd"/>
-      <w:r>
         <w:t xml:space="preserve"> cuando la caja de texto esté vacía.</w:t>
       </w:r>
-    </w:p>
-    <w:p>
-      <w:pPr>
-        <w:jc w:val="both"/>
-        <w:rPr>
-          <w:rFonts w:cstheme="minorHAnsi"/>
-          <w:color w:val="000000"/>
-        </w:rPr>
-      </w:pPr>
     </w:p>
     <w:sectPr>
       <w:pgSz w:w="11906" w:h="16838"/>
@@ -6127,6 +6948,7 @@
   <w:style w:type="character" w:default="1" w:styleId="Fuentedeprrafopredeter">
     <w:name w:val="Default Paragraph Font"/>
     <w:uiPriority w:val="1"/>
+    <w:semiHidden/>
     <w:unhideWhenUsed/>
   </w:style>
   <w:style w:type="table" w:default="1" w:styleId="Tablanormal">

</xml_diff>